<commit_message>
Add login and register functionality, awaiting page design
</commit_message>
<xml_diff>
--- a/DocumentationOther/Tehniskā_Dokumentācija_kvalifikācijas_eksamēns.docx
+++ b/DocumentationOther/Tehniskā_Dokumentācija_kvalifikācijas_eksamēns.docx
@@ -93,6 +93,13 @@
         </w:rPr>
         <w:t>Preču mazumtirdzniecības e-veikals</w:t>
       </w:r>
+      <w:r>
+        <w:rPr>
+          <w:b/>
+          <w:sz w:val="32"/>
+        </w:rPr>
+        <w:t xml:space="preserve"> “Piffdeals”</w:t>
+      </w:r>
     </w:p>
     <w:p>
       <w:pPr>
@@ -426,7 +433,7 @@
           <w:r>
             <w:fldChar w:fldCharType="separate"/>
           </w:r>
-          <w:hyperlink w:anchor="_Toc159764147" w:history="1">
+          <w:hyperlink w:anchor="_Toc162100476" w:history="1">
             <w:r>
               <w:rPr>
                 <w:rStyle w:val="Hyperlink"/>
@@ -453,7 +460,7 @@
                 <w:noProof/>
                 <w:webHidden/>
               </w:rPr>
-              <w:instrText xml:space="preserve"> PAGEREF _Toc159764147 \h </w:instrText>
+              <w:instrText xml:space="preserve"> PAGEREF _Toc162100476 \h </w:instrText>
             </w:r>
             <w:r>
               <w:rPr>
@@ -497,7 +504,7 @@
               <w14:ligatures w14:val="standardContextual"/>
             </w:rPr>
           </w:pPr>
-          <w:hyperlink w:anchor="_Toc159764148" w:history="1">
+          <w:hyperlink w:anchor="_Toc162100477" w:history="1">
             <w:r>
               <w:rPr>
                 <w:rStyle w:val="Hyperlink"/>
@@ -524,7 +531,7 @@
                 <w:noProof/>
                 <w:webHidden/>
               </w:rPr>
-              <w:instrText xml:space="preserve"> PAGEREF _Toc159764148 \h </w:instrText>
+              <w:instrText xml:space="preserve"> PAGEREF _Toc162100477 \h </w:instrText>
             </w:r>
             <w:r>
               <w:rPr>
@@ -568,7 +575,7 @@
               <w14:ligatures w14:val="standardContextual"/>
             </w:rPr>
           </w:pPr>
-          <w:hyperlink w:anchor="_Toc159764149" w:history="1">
+          <w:hyperlink w:anchor="_Toc162100478" w:history="1">
             <w:r>
               <w:rPr>
                 <w:rStyle w:val="Hyperlink"/>
@@ -595,7 +602,7 @@
                 <w:noProof/>
                 <w:webHidden/>
               </w:rPr>
-              <w:instrText xml:space="preserve"> PAGEREF _Toc159764149 \h </w:instrText>
+              <w:instrText xml:space="preserve"> PAGEREF _Toc162100478 \h </w:instrText>
             </w:r>
             <w:r>
               <w:rPr>
@@ -639,7 +646,7 @@
               <w14:ligatures w14:val="standardContextual"/>
             </w:rPr>
           </w:pPr>
-          <w:hyperlink w:anchor="_Toc159764150" w:history="1">
+          <w:hyperlink w:anchor="_Toc162100479" w:history="1">
             <w:r>
               <w:rPr>
                 <w:rStyle w:val="Hyperlink"/>
@@ -666,7 +673,7 @@
                 <w:noProof/>
                 <w:webHidden/>
               </w:rPr>
-              <w:instrText xml:space="preserve"> PAGEREF _Toc159764150 \h </w:instrText>
+              <w:instrText xml:space="preserve"> PAGEREF _Toc162100479 \h </w:instrText>
             </w:r>
             <w:r>
               <w:rPr>
@@ -710,7 +717,7 @@
               <w14:ligatures w14:val="standardContextual"/>
             </w:rPr>
           </w:pPr>
-          <w:hyperlink w:anchor="_Toc159764151" w:history="1">
+          <w:hyperlink w:anchor="_Toc162100480" w:history="1">
             <w:r>
               <w:rPr>
                 <w:rStyle w:val="Hyperlink"/>
@@ -737,7 +744,7 @@
                 <w:noProof/>
                 <w:webHidden/>
               </w:rPr>
-              <w:instrText xml:space="preserve"> PAGEREF _Toc159764151 \h </w:instrText>
+              <w:instrText xml:space="preserve"> PAGEREF _Toc162100480 \h </w:instrText>
             </w:r>
             <w:r>
               <w:rPr>
@@ -784,7 +791,7 @@
               <w14:ligatures w14:val="standardContextual"/>
             </w:rPr>
           </w:pPr>
-          <w:hyperlink w:anchor="_Toc159764152" w:history="1">
+          <w:hyperlink w:anchor="_Toc162100481" w:history="1">
             <w:r>
               <w:rPr>
                 <w:rStyle w:val="Hyperlink"/>
@@ -811,7 +818,7 @@
                 <w:noProof/>
                 <w:webHidden/>
               </w:rPr>
-              <w:instrText xml:space="preserve"> PAGEREF _Toc159764152 \h </w:instrText>
+              <w:instrText xml:space="preserve"> PAGEREF _Toc162100481 \h </w:instrText>
             </w:r>
             <w:r>
               <w:rPr>
@@ -858,7 +865,7 @@
               <w14:ligatures w14:val="standardContextual"/>
             </w:rPr>
           </w:pPr>
-          <w:hyperlink w:anchor="_Toc159764153" w:history="1">
+          <w:hyperlink w:anchor="_Toc162100482" w:history="1">
             <w:r>
               <w:rPr>
                 <w:rStyle w:val="Hyperlink"/>
@@ -885,7 +892,7 @@
                 <w:noProof/>
                 <w:webHidden/>
               </w:rPr>
-              <w:instrText xml:space="preserve"> PAGEREF _Toc159764153 \h </w:instrText>
+              <w:instrText xml:space="preserve"> PAGEREF _Toc162100482 \h </w:instrText>
             </w:r>
             <w:r>
               <w:rPr>
@@ -932,7 +939,7 @@
               <w14:ligatures w14:val="standardContextual"/>
             </w:rPr>
           </w:pPr>
-          <w:hyperlink w:anchor="_Toc159764154" w:history="1">
+          <w:hyperlink w:anchor="_Toc162100483" w:history="1">
             <w:r>
               <w:rPr>
                 <w:rStyle w:val="Hyperlink"/>
@@ -959,7 +966,7 @@
                 <w:noProof/>
                 <w:webHidden/>
               </w:rPr>
-              <w:instrText xml:space="preserve"> PAGEREF _Toc159764154 \h </w:instrText>
+              <w:instrText xml:space="preserve"> PAGEREF _Toc162100483 \h </w:instrText>
             </w:r>
             <w:r>
               <w:rPr>
@@ -1006,7 +1013,7 @@
               <w14:ligatures w14:val="standardContextual"/>
             </w:rPr>
           </w:pPr>
-          <w:hyperlink w:anchor="_Toc159764155" w:history="1">
+          <w:hyperlink w:anchor="_Toc162100484" w:history="1">
             <w:r>
               <w:rPr>
                 <w:rStyle w:val="Hyperlink"/>
@@ -1033,7 +1040,7 @@
                 <w:noProof/>
                 <w:webHidden/>
               </w:rPr>
-              <w:instrText xml:space="preserve"> PAGEREF _Toc159764155 \h </w:instrText>
+              <w:instrText xml:space="preserve"> PAGEREF _Toc162100484 \h </w:instrText>
             </w:r>
             <w:r>
               <w:rPr>
@@ -1080,7 +1087,7 @@
               <w14:ligatures w14:val="standardContextual"/>
             </w:rPr>
           </w:pPr>
-          <w:hyperlink w:anchor="_Toc159764156" w:history="1">
+          <w:hyperlink w:anchor="_Toc162100485" w:history="1">
             <w:r>
               <w:rPr>
                 <w:rStyle w:val="Hyperlink"/>
@@ -1107,7 +1114,7 @@
                 <w:noProof/>
                 <w:webHidden/>
               </w:rPr>
-              <w:instrText xml:space="preserve"> PAGEREF _Toc159764156 \h </w:instrText>
+              <w:instrText xml:space="preserve"> PAGEREF _Toc162100485 \h </w:instrText>
             </w:r>
             <w:r>
               <w:rPr>
@@ -1151,7 +1158,7 @@
               <w14:ligatures w14:val="standardContextual"/>
             </w:rPr>
           </w:pPr>
-          <w:hyperlink w:anchor="_Toc159764157" w:history="1">
+          <w:hyperlink w:anchor="_Toc162100486" w:history="1">
             <w:r>
               <w:rPr>
                 <w:rStyle w:val="Hyperlink"/>
@@ -1178,7 +1185,7 @@
                 <w:noProof/>
                 <w:webHidden/>
               </w:rPr>
-              <w:instrText xml:space="preserve"> PAGEREF _Toc159764157 \h </w:instrText>
+              <w:instrText xml:space="preserve"> PAGEREF _Toc162100486 \h </w:instrText>
             </w:r>
             <w:r>
               <w:rPr>
@@ -1222,7 +1229,7 @@
               <w14:ligatures w14:val="standardContextual"/>
             </w:rPr>
           </w:pPr>
-          <w:hyperlink w:anchor="_Toc159764158" w:history="1">
+          <w:hyperlink w:anchor="_Toc162100487" w:history="1">
             <w:r>
               <w:rPr>
                 <w:rStyle w:val="Hyperlink"/>
@@ -1249,7 +1256,7 @@
                 <w:noProof/>
                 <w:webHidden/>
               </w:rPr>
-              <w:instrText xml:space="preserve"> PAGEREF _Toc159764158 \h </w:instrText>
+              <w:instrText xml:space="preserve"> PAGEREF _Toc162100487 \h </w:instrText>
             </w:r>
             <w:r>
               <w:rPr>
@@ -1293,7 +1300,7 @@
               <w14:ligatures w14:val="standardContextual"/>
             </w:rPr>
           </w:pPr>
-          <w:hyperlink w:anchor="_Toc159764159" w:history="1">
+          <w:hyperlink w:anchor="_Toc162100488" w:history="1">
             <w:r>
               <w:rPr>
                 <w:rStyle w:val="Hyperlink"/>
@@ -1320,7 +1327,7 @@
                 <w:noProof/>
                 <w:webHidden/>
               </w:rPr>
-              <w:instrText xml:space="preserve"> PAGEREF _Toc159764159 \h </w:instrText>
+              <w:instrText xml:space="preserve"> PAGEREF _Toc162100488 \h </w:instrText>
             </w:r>
             <w:r>
               <w:rPr>
@@ -1364,7 +1371,7 @@
               <w14:ligatures w14:val="standardContextual"/>
             </w:rPr>
           </w:pPr>
-          <w:hyperlink w:anchor="_Toc159764160" w:history="1">
+          <w:hyperlink w:anchor="_Toc162100489" w:history="1">
             <w:r>
               <w:rPr>
                 <w:rStyle w:val="Hyperlink"/>
@@ -1391,7 +1398,7 @@
                 <w:noProof/>
                 <w:webHidden/>
               </w:rPr>
-              <w:instrText xml:space="preserve"> PAGEREF _Toc159764160 \h </w:instrText>
+              <w:instrText xml:space="preserve"> PAGEREF _Toc162100489 \h </w:instrText>
             </w:r>
             <w:r>
               <w:rPr>
@@ -1438,7 +1445,7 @@
               <w14:ligatures w14:val="standardContextual"/>
             </w:rPr>
           </w:pPr>
-          <w:hyperlink w:anchor="_Toc159764161" w:history="1">
+          <w:hyperlink w:anchor="_Toc162100490" w:history="1">
             <w:r>
               <w:rPr>
                 <w:rStyle w:val="Hyperlink"/>
@@ -1465,7 +1472,7 @@
                 <w:noProof/>
                 <w:webHidden/>
               </w:rPr>
-              <w:instrText xml:space="preserve"> PAGEREF _Toc159764161 \h </w:instrText>
+              <w:instrText xml:space="preserve"> PAGEREF _Toc162100490 \h </w:instrText>
             </w:r>
             <w:r>
               <w:rPr>
@@ -1512,7 +1519,7 @@
               <w14:ligatures w14:val="standardContextual"/>
             </w:rPr>
           </w:pPr>
-          <w:hyperlink w:anchor="_Toc159764162" w:history="1">
+          <w:hyperlink w:anchor="_Toc162100491" w:history="1">
             <w:r>
               <w:rPr>
                 <w:rStyle w:val="Hyperlink"/>
@@ -1539,7 +1546,7 @@
                 <w:noProof/>
                 <w:webHidden/>
               </w:rPr>
-              <w:instrText xml:space="preserve"> PAGEREF _Toc159764162 \h </w:instrText>
+              <w:instrText xml:space="preserve"> PAGEREF _Toc162100491 \h </w:instrText>
             </w:r>
             <w:r>
               <w:rPr>
@@ -1586,7 +1593,7 @@
               <w14:ligatures w14:val="standardContextual"/>
             </w:rPr>
           </w:pPr>
-          <w:hyperlink w:anchor="_Toc159764163" w:history="1">
+          <w:hyperlink w:anchor="_Toc162100492" w:history="1">
             <w:r>
               <w:rPr>
                 <w:rStyle w:val="Hyperlink"/>
@@ -1613,7 +1620,7 @@
                 <w:noProof/>
                 <w:webHidden/>
               </w:rPr>
-              <w:instrText xml:space="preserve"> PAGEREF _Toc159764163 \h </w:instrText>
+              <w:instrText xml:space="preserve"> PAGEREF _Toc162100492 \h </w:instrText>
             </w:r>
             <w:r>
               <w:rPr>
@@ -1657,7 +1664,7 @@
               <w14:ligatures w14:val="standardContextual"/>
             </w:rPr>
           </w:pPr>
-          <w:hyperlink w:anchor="_Toc159764164" w:history="1">
+          <w:hyperlink w:anchor="_Toc162100493" w:history="1">
             <w:r>
               <w:rPr>
                 <w:rStyle w:val="Hyperlink"/>
@@ -1684,7 +1691,7 @@
                 <w:noProof/>
                 <w:webHidden/>
               </w:rPr>
-              <w:instrText xml:space="preserve"> PAGEREF _Toc159764164 \h </w:instrText>
+              <w:instrText xml:space="preserve"> PAGEREF _Toc162100493 \h </w:instrText>
             </w:r>
             <w:r>
               <w:rPr>
@@ -1728,7 +1735,7 @@
               <w14:ligatures w14:val="standardContextual"/>
             </w:rPr>
           </w:pPr>
-          <w:hyperlink w:anchor="_Toc159764165" w:history="1">
+          <w:hyperlink w:anchor="_Toc162100494" w:history="1">
             <w:r>
               <w:rPr>
                 <w:rStyle w:val="Hyperlink"/>
@@ -1755,7 +1762,7 @@
                 <w:noProof/>
                 <w:webHidden/>
               </w:rPr>
-              <w:instrText xml:space="preserve"> PAGEREF _Toc159764165 \h </w:instrText>
+              <w:instrText xml:space="preserve"> PAGEREF _Toc162100494 \h </w:instrText>
             </w:r>
             <w:r>
               <w:rPr>
@@ -1799,7 +1806,7 @@
               <w14:ligatures w14:val="standardContextual"/>
             </w:rPr>
           </w:pPr>
-          <w:hyperlink w:anchor="_Toc159764166" w:history="1">
+          <w:hyperlink w:anchor="_Toc162100495" w:history="1">
             <w:r>
               <w:rPr>
                 <w:rStyle w:val="Hyperlink"/>
@@ -1826,7 +1833,7 @@
                 <w:noProof/>
                 <w:webHidden/>
               </w:rPr>
-              <w:instrText xml:space="preserve"> PAGEREF _Toc159764166 \h </w:instrText>
+              <w:instrText xml:space="preserve"> PAGEREF _Toc162100495 \h </w:instrText>
             </w:r>
             <w:r>
               <w:rPr>
@@ -1870,7 +1877,7 @@
               <w14:ligatures w14:val="standardContextual"/>
             </w:rPr>
           </w:pPr>
-          <w:hyperlink w:anchor="_Toc159764167" w:history="1">
+          <w:hyperlink w:anchor="_Toc162100496" w:history="1">
             <w:r>
               <w:rPr>
                 <w:rStyle w:val="Hyperlink"/>
@@ -1897,7 +1904,81 @@
                 <w:noProof/>
                 <w:webHidden/>
               </w:rPr>
-              <w:instrText xml:space="preserve"> PAGEREF _Toc159764167 \h </w:instrText>
+              <w:instrText xml:space="preserve"> PAGEREF _Toc162100496 \h </w:instrText>
+            </w:r>
+            <w:r>
+              <w:rPr>
+                <w:noProof/>
+                <w:webHidden/>
+              </w:rPr>
+            </w:r>
+            <w:r>
+              <w:rPr>
+                <w:noProof/>
+                <w:webHidden/>
+              </w:rPr>
+              <w:fldChar w:fldCharType="separate"/>
+            </w:r>
+            <w:r>
+              <w:rPr>
+                <w:noProof/>
+                <w:webHidden/>
+              </w:rPr>
+              <w:t>28</w:t>
+            </w:r>
+            <w:r>
+              <w:rPr>
+                <w:noProof/>
+                <w:webHidden/>
+              </w:rPr>
+              <w:fldChar w:fldCharType="end"/>
+            </w:r>
+          </w:hyperlink>
+        </w:p>
+        <w:p>
+          <w:pPr>
+            <w:pStyle w:val="TOC3"/>
+            <w:tabs>
+              <w:tab w:val="right" w:leader="dot" w:pos="9344"/>
+            </w:tabs>
+            <w:rPr>
+              <w:rFonts w:asciiTheme="minorHAnsi" w:eastAsiaTheme="minorEastAsia" w:hAnsiTheme="minorHAnsi" w:cstheme="minorBidi"/>
+              <w:noProof/>
+              <w:color w:val="auto"/>
+              <w:kern w:val="2"/>
+              <w:sz w:val="22"/>
+              <w:szCs w:val="22"/>
+              <w14:ligatures w14:val="standardContextual"/>
+            </w:rPr>
+          </w:pPr>
+          <w:hyperlink w:anchor="_Toc162100497" w:history="1">
+            <w:r>
+              <w:rPr>
+                <w:rStyle w:val="Hyperlink"/>
+                <w:noProof/>
+              </w:rPr>
+              <w:t>4.1.1. ER diagramma</w:t>
+            </w:r>
+            <w:r>
+              <w:rPr>
+                <w:noProof/>
+                <w:webHidden/>
+              </w:rPr>
+              <w:tab/>
+            </w:r>
+            <w:r>
+              <w:rPr>
+                <w:noProof/>
+                <w:webHidden/>
+              </w:rPr>
+              <w:fldChar w:fldCharType="begin"/>
+            </w:r>
+            <w:r>
+              <w:rPr>
+                <w:noProof/>
+                <w:webHidden/>
+              </w:rPr>
+              <w:instrText xml:space="preserve"> PAGEREF _Toc162100497 \h </w:instrText>
             </w:r>
             <w:r>
               <w:rPr>
@@ -1941,13 +2022,13 @@
               <w14:ligatures w14:val="standardContextual"/>
             </w:rPr>
           </w:pPr>
-          <w:hyperlink w:anchor="_Toc159764168" w:history="1">
+          <w:hyperlink w:anchor="_Toc162100498" w:history="1">
             <w:r>
               <w:rPr>
                 <w:rStyle w:val="Hyperlink"/>
                 <w:noProof/>
               </w:rPr>
-              <w:t>4.2. Klašu diagramma / ER diagramma</w:t>
+              <w:t>4.2. Funkcionālais un dinamiskais sistēmas modelis</w:t>
             </w:r>
             <w:r>
               <w:rPr>
@@ -1968,7 +2049,155 @@
                 <w:noProof/>
                 <w:webHidden/>
               </w:rPr>
-              <w:instrText xml:space="preserve"> PAGEREF _Toc159764168 \h </w:instrText>
+              <w:instrText xml:space="preserve"> PAGEREF _Toc162100498 \h </w:instrText>
+            </w:r>
+            <w:r>
+              <w:rPr>
+                <w:noProof/>
+                <w:webHidden/>
+              </w:rPr>
+            </w:r>
+            <w:r>
+              <w:rPr>
+                <w:noProof/>
+                <w:webHidden/>
+              </w:rPr>
+              <w:fldChar w:fldCharType="separate"/>
+            </w:r>
+            <w:r>
+              <w:rPr>
+                <w:noProof/>
+                <w:webHidden/>
+              </w:rPr>
+              <w:t>28</w:t>
+            </w:r>
+            <w:r>
+              <w:rPr>
+                <w:noProof/>
+                <w:webHidden/>
+              </w:rPr>
+              <w:fldChar w:fldCharType="end"/>
+            </w:r>
+          </w:hyperlink>
+        </w:p>
+        <w:p>
+          <w:pPr>
+            <w:pStyle w:val="TOC3"/>
+            <w:tabs>
+              <w:tab w:val="right" w:leader="dot" w:pos="9344"/>
+            </w:tabs>
+            <w:rPr>
+              <w:rFonts w:asciiTheme="minorHAnsi" w:eastAsiaTheme="minorEastAsia" w:hAnsiTheme="minorHAnsi" w:cstheme="minorBidi"/>
+              <w:noProof/>
+              <w:color w:val="auto"/>
+              <w:kern w:val="2"/>
+              <w:sz w:val="22"/>
+              <w:szCs w:val="22"/>
+              <w14:ligatures w14:val="standardContextual"/>
+            </w:rPr>
+          </w:pPr>
+          <w:hyperlink w:anchor="_Toc162100499" w:history="1">
+            <w:r>
+              <w:rPr>
+                <w:rStyle w:val="Hyperlink"/>
+                <w:noProof/>
+              </w:rPr>
+              <w:t>4.2.1. Aktivitāšu diagramma (Activity)</w:t>
+            </w:r>
+            <w:r>
+              <w:rPr>
+                <w:noProof/>
+                <w:webHidden/>
+              </w:rPr>
+              <w:tab/>
+            </w:r>
+            <w:r>
+              <w:rPr>
+                <w:noProof/>
+                <w:webHidden/>
+              </w:rPr>
+              <w:fldChar w:fldCharType="begin"/>
+            </w:r>
+            <w:r>
+              <w:rPr>
+                <w:noProof/>
+                <w:webHidden/>
+              </w:rPr>
+              <w:instrText xml:space="preserve"> PAGEREF _Toc162100499 \h </w:instrText>
+            </w:r>
+            <w:r>
+              <w:rPr>
+                <w:noProof/>
+                <w:webHidden/>
+              </w:rPr>
+            </w:r>
+            <w:r>
+              <w:rPr>
+                <w:noProof/>
+                <w:webHidden/>
+              </w:rPr>
+              <w:fldChar w:fldCharType="separate"/>
+            </w:r>
+            <w:r>
+              <w:rPr>
+                <w:noProof/>
+                <w:webHidden/>
+              </w:rPr>
+              <w:t>28</w:t>
+            </w:r>
+            <w:r>
+              <w:rPr>
+                <w:noProof/>
+                <w:webHidden/>
+              </w:rPr>
+              <w:fldChar w:fldCharType="end"/>
+            </w:r>
+          </w:hyperlink>
+        </w:p>
+        <w:p>
+          <w:pPr>
+            <w:pStyle w:val="TOC3"/>
+            <w:tabs>
+              <w:tab w:val="right" w:leader="dot" w:pos="9344"/>
+            </w:tabs>
+            <w:rPr>
+              <w:rFonts w:asciiTheme="minorHAnsi" w:eastAsiaTheme="minorEastAsia" w:hAnsiTheme="minorHAnsi" w:cstheme="minorBidi"/>
+              <w:noProof/>
+              <w:color w:val="auto"/>
+              <w:kern w:val="2"/>
+              <w:sz w:val="22"/>
+              <w:szCs w:val="22"/>
+              <w14:ligatures w14:val="standardContextual"/>
+            </w:rPr>
+          </w:pPr>
+          <w:hyperlink w:anchor="_Toc162100500" w:history="1">
+            <w:r>
+              <w:rPr>
+                <w:rStyle w:val="Hyperlink"/>
+                <w:noProof/>
+              </w:rPr>
+              <w:t>4.2.2. Lietojumgadījumu diagramma (Use Case)</w:t>
+            </w:r>
+            <w:r>
+              <w:rPr>
+                <w:noProof/>
+                <w:webHidden/>
+              </w:rPr>
+              <w:tab/>
+            </w:r>
+            <w:r>
+              <w:rPr>
+                <w:noProof/>
+                <w:webHidden/>
+              </w:rPr>
+              <w:fldChar w:fldCharType="begin"/>
+            </w:r>
+            <w:r>
+              <w:rPr>
+                <w:noProof/>
+                <w:webHidden/>
+              </w:rPr>
+              <w:instrText xml:space="preserve"> PAGEREF _Toc162100500 \h </w:instrText>
             </w:r>
             <w:r>
               <w:rPr>
@@ -2012,13 +2241,13 @@
               <w14:ligatures w14:val="standardContextual"/>
             </w:rPr>
           </w:pPr>
-          <w:hyperlink w:anchor="_Toc159764169" w:history="1">
+          <w:hyperlink w:anchor="_Toc162100501" w:history="1">
             <w:r>
               <w:rPr>
                 <w:rStyle w:val="Hyperlink"/>
                 <w:noProof/>
               </w:rPr>
-              <w:t>4.3. Funkcionālais un dinamiskais sistēmas modelis</w:t>
+              <w:t>4.3. Sistēmas moduļu apraksts un algoritmu shēmas</w:t>
             </w:r>
             <w:r>
               <w:rPr>
@@ -2039,7 +2268,7 @@
                 <w:noProof/>
                 <w:webHidden/>
               </w:rPr>
-              <w:instrText xml:space="preserve"> PAGEREF _Toc159764169 \h </w:instrText>
+              <w:instrText xml:space="preserve"> PAGEREF _Toc162100501 \h </w:instrText>
             </w:r>
             <w:r>
               <w:rPr>
@@ -2060,6 +2289,148 @@
                 <w:webHidden/>
               </w:rPr>
               <w:t>28</w:t>
+            </w:r>
+            <w:r>
+              <w:rPr>
+                <w:noProof/>
+                <w:webHidden/>
+              </w:rPr>
+              <w:fldChar w:fldCharType="end"/>
+            </w:r>
+          </w:hyperlink>
+        </w:p>
+        <w:p>
+          <w:pPr>
+            <w:pStyle w:val="TOC1"/>
+            <w:rPr>
+              <w:rFonts w:asciiTheme="minorHAnsi" w:eastAsiaTheme="minorEastAsia" w:hAnsiTheme="minorHAnsi" w:cstheme="minorBidi"/>
+              <w:noProof/>
+              <w:color w:val="auto"/>
+              <w:kern w:val="2"/>
+              <w:sz w:val="22"/>
+              <w:szCs w:val="22"/>
+              <w14:ligatures w14:val="standardContextual"/>
+            </w:rPr>
+          </w:pPr>
+          <w:hyperlink w:anchor="_Toc162100502" w:history="1">
+            <w:r>
+              <w:rPr>
+                <w:rStyle w:val="Hyperlink"/>
+                <w:noProof/>
+              </w:rPr>
+              <w:t>5. Lietotāju ceļvedis</w:t>
+            </w:r>
+            <w:r>
+              <w:rPr>
+                <w:noProof/>
+                <w:webHidden/>
+              </w:rPr>
+              <w:tab/>
+            </w:r>
+            <w:r>
+              <w:rPr>
+                <w:noProof/>
+                <w:webHidden/>
+              </w:rPr>
+              <w:fldChar w:fldCharType="begin"/>
+            </w:r>
+            <w:r>
+              <w:rPr>
+                <w:noProof/>
+                <w:webHidden/>
+              </w:rPr>
+              <w:instrText xml:space="preserve"> PAGEREF _Toc162100502 \h </w:instrText>
+            </w:r>
+            <w:r>
+              <w:rPr>
+                <w:noProof/>
+                <w:webHidden/>
+              </w:rPr>
+            </w:r>
+            <w:r>
+              <w:rPr>
+                <w:noProof/>
+                <w:webHidden/>
+              </w:rPr>
+              <w:fldChar w:fldCharType="separate"/>
+            </w:r>
+            <w:r>
+              <w:rPr>
+                <w:noProof/>
+                <w:webHidden/>
+              </w:rPr>
+              <w:t>29</w:t>
+            </w:r>
+            <w:r>
+              <w:rPr>
+                <w:noProof/>
+                <w:webHidden/>
+              </w:rPr>
+              <w:fldChar w:fldCharType="end"/>
+            </w:r>
+          </w:hyperlink>
+        </w:p>
+        <w:p>
+          <w:pPr>
+            <w:pStyle w:val="TOC1"/>
+            <w:rPr>
+              <w:rFonts w:asciiTheme="minorHAnsi" w:eastAsiaTheme="minorEastAsia" w:hAnsiTheme="minorHAnsi" w:cstheme="minorBidi"/>
+              <w:noProof/>
+              <w:color w:val="auto"/>
+              <w:kern w:val="2"/>
+              <w:sz w:val="22"/>
+              <w:szCs w:val="22"/>
+              <w14:ligatures w14:val="standardContextual"/>
+            </w:rPr>
+          </w:pPr>
+          <w:hyperlink w:anchor="_Toc162100503" w:history="1">
+            <w:r>
+              <w:rPr>
+                <w:rStyle w:val="Hyperlink"/>
+                <w:noProof/>
+              </w:rPr>
+              <w:t>6. Testēšanas dokumentācija</w:t>
+            </w:r>
+            <w:r>
+              <w:rPr>
+                <w:noProof/>
+                <w:webHidden/>
+              </w:rPr>
+              <w:tab/>
+            </w:r>
+            <w:r>
+              <w:rPr>
+                <w:noProof/>
+                <w:webHidden/>
+              </w:rPr>
+              <w:fldChar w:fldCharType="begin"/>
+            </w:r>
+            <w:r>
+              <w:rPr>
+                <w:noProof/>
+                <w:webHidden/>
+              </w:rPr>
+              <w:instrText xml:space="preserve"> PAGEREF _Toc162100503 \h </w:instrText>
+            </w:r>
+            <w:r>
+              <w:rPr>
+                <w:noProof/>
+                <w:webHidden/>
+              </w:rPr>
+            </w:r>
+            <w:r>
+              <w:rPr>
+                <w:noProof/>
+                <w:webHidden/>
+              </w:rPr>
+              <w:fldChar w:fldCharType="separate"/>
+            </w:r>
+            <w:r>
+              <w:rPr>
+                <w:noProof/>
+                <w:webHidden/>
+              </w:rPr>
+              <w:t>30</w:t>
             </w:r>
             <w:r>
               <w:rPr>
@@ -2083,13 +2454,13 @@
               <w14:ligatures w14:val="standardContextual"/>
             </w:rPr>
           </w:pPr>
-          <w:hyperlink w:anchor="_Toc159764170" w:history="1">
+          <w:hyperlink w:anchor="_Toc162100504" w:history="1">
             <w:r>
               <w:rPr>
                 <w:rStyle w:val="Hyperlink"/>
                 <w:noProof/>
               </w:rPr>
-              <w:t>4.4. Aktivitāšu diagramma (Activity)</w:t>
+              <w:t>6.1. Izvēlētās testēšanas metodes, rīku apraksts un pamatojums</w:t>
             </w:r>
             <w:r>
               <w:rPr>
@@ -2110,7 +2481,7 @@
                 <w:noProof/>
                 <w:webHidden/>
               </w:rPr>
-              <w:instrText xml:space="preserve"> PAGEREF _Toc159764170 \h </w:instrText>
+              <w:instrText xml:space="preserve"> PAGEREF _Toc162100504 \h </w:instrText>
             </w:r>
             <w:r>
               <w:rPr>
@@ -2130,7 +2501,7 @@
                 <w:noProof/>
                 <w:webHidden/>
               </w:rPr>
-              <w:t>28</w:t>
+              <w:t>30</w:t>
             </w:r>
             <w:r>
               <w:rPr>
@@ -2154,13 +2525,13 @@
               <w14:ligatures w14:val="standardContextual"/>
             </w:rPr>
           </w:pPr>
-          <w:hyperlink w:anchor="_Toc159764171" w:history="1">
+          <w:hyperlink w:anchor="_Toc162100505" w:history="1">
             <w:r>
               <w:rPr>
                 <w:rStyle w:val="Hyperlink"/>
                 <w:noProof/>
               </w:rPr>
-              <w:t>4.5. Lietojumgadījumu diagramma (Use Case)</w:t>
+              <w:t>6.2. Testpiemēru kopa</w:t>
             </w:r>
             <w:r>
               <w:rPr>
@@ -2181,7 +2552,7 @@
                 <w:noProof/>
                 <w:webHidden/>
               </w:rPr>
-              <w:instrText xml:space="preserve"> PAGEREF _Toc159764171 \h </w:instrText>
+              <w:instrText xml:space="preserve"> PAGEREF _Toc162100505 \h </w:instrText>
             </w:r>
             <w:r>
               <w:rPr>
@@ -2201,7 +2572,7 @@
                 <w:noProof/>
                 <w:webHidden/>
               </w:rPr>
-              <w:t>28</w:t>
+              <w:t>30</w:t>
             </w:r>
             <w:r>
               <w:rPr>
@@ -2225,13 +2596,13 @@
               <w14:ligatures w14:val="standardContextual"/>
             </w:rPr>
           </w:pPr>
-          <w:hyperlink w:anchor="_Toc159764172" w:history="1">
+          <w:hyperlink w:anchor="_Toc162100506" w:history="1">
             <w:r>
               <w:rPr>
                 <w:rStyle w:val="Hyperlink"/>
                 <w:noProof/>
               </w:rPr>
-              <w:t>4.6. Sistēmas moduļu apraksts un algoritmu shēmas</w:t>
+              <w:t>6.3. Testēšanas žurnāls</w:t>
             </w:r>
             <w:r>
               <w:rPr>
@@ -2252,7 +2623,7 @@
                 <w:noProof/>
                 <w:webHidden/>
               </w:rPr>
-              <w:instrText xml:space="preserve"> PAGEREF _Toc159764172 \h </w:instrText>
+              <w:instrText xml:space="preserve"> PAGEREF _Toc162100506 \h </w:instrText>
             </w:r>
             <w:r>
               <w:rPr>
@@ -2272,7 +2643,7 @@
                 <w:noProof/>
                 <w:webHidden/>
               </w:rPr>
-              <w:t>28</w:t>
+              <w:t>30</w:t>
             </w:r>
             <w:r>
               <w:rPr>
@@ -2296,13 +2667,13 @@
               <w14:ligatures w14:val="standardContextual"/>
             </w:rPr>
           </w:pPr>
-          <w:hyperlink w:anchor="_Toc159764173" w:history="1">
+          <w:hyperlink w:anchor="_Toc162100507" w:history="1">
             <w:r>
               <w:rPr>
                 <w:rStyle w:val="Hyperlink"/>
                 <w:noProof/>
               </w:rPr>
-              <w:t>5. Lietotāju ceļvedis</w:t>
+              <w:t>7. Lietoto terminu un saīsinājumu skaidrojumi</w:t>
             </w:r>
             <w:r>
               <w:rPr>
@@ -2323,7 +2694,7 @@
                 <w:noProof/>
                 <w:webHidden/>
               </w:rPr>
-              <w:instrText xml:space="preserve"> PAGEREF _Toc159764173 \h </w:instrText>
+              <w:instrText xml:space="preserve"> PAGEREF _Toc162100507 \h </w:instrText>
             </w:r>
             <w:r>
               <w:rPr>
@@ -2343,7 +2714,7 @@
                 <w:noProof/>
                 <w:webHidden/>
               </w:rPr>
-              <w:t>29</w:t>
+              <w:t>31</w:t>
             </w:r>
             <w:r>
               <w:rPr>
@@ -2367,13 +2738,13 @@
               <w14:ligatures w14:val="standardContextual"/>
             </w:rPr>
           </w:pPr>
-          <w:hyperlink w:anchor="_Toc159764174" w:history="1">
+          <w:hyperlink w:anchor="_Toc162100508" w:history="1">
             <w:r>
               <w:rPr>
                 <w:rStyle w:val="Hyperlink"/>
                 <w:noProof/>
               </w:rPr>
-              <w:t>6. Testēšanas dokumentācija</w:t>
+              <w:t>8. Literatūras un informācijas avotu saraksts</w:t>
             </w:r>
             <w:r>
               <w:rPr>
@@ -2394,7 +2765,7 @@
                 <w:noProof/>
                 <w:webHidden/>
               </w:rPr>
-              <w:instrText xml:space="preserve"> PAGEREF _Toc159764174 \h </w:instrText>
+              <w:instrText xml:space="preserve"> PAGEREF _Toc162100508 \h </w:instrText>
             </w:r>
             <w:r>
               <w:rPr>
@@ -2414,220 +2785,7 @@
                 <w:noProof/>
                 <w:webHidden/>
               </w:rPr>
-              <w:t>30</w:t>
-            </w:r>
-            <w:r>
-              <w:rPr>
-                <w:noProof/>
-                <w:webHidden/>
-              </w:rPr>
-              <w:fldChar w:fldCharType="end"/>
-            </w:r>
-          </w:hyperlink>
-        </w:p>
-        <w:p>
-          <w:pPr>
-            <w:pStyle w:val="TOC2"/>
-            <w:rPr>
-              <w:rFonts w:asciiTheme="minorHAnsi" w:eastAsiaTheme="minorEastAsia" w:hAnsiTheme="minorHAnsi" w:cstheme="minorBidi"/>
-              <w:noProof/>
-              <w:color w:val="auto"/>
-              <w:kern w:val="2"/>
-              <w:sz w:val="22"/>
-              <w:szCs w:val="22"/>
-              <w14:ligatures w14:val="standardContextual"/>
-            </w:rPr>
-          </w:pPr>
-          <w:hyperlink w:anchor="_Toc159764175" w:history="1">
-            <w:r>
-              <w:rPr>
-                <w:rStyle w:val="Hyperlink"/>
-                <w:noProof/>
-              </w:rPr>
-              <w:t>6.1. Izvēlētās testēšanas metodes, rīku apraksts un pamatojums</w:t>
-            </w:r>
-            <w:r>
-              <w:rPr>
-                <w:noProof/>
-                <w:webHidden/>
-              </w:rPr>
-              <w:tab/>
-            </w:r>
-            <w:r>
-              <w:rPr>
-                <w:noProof/>
-                <w:webHidden/>
-              </w:rPr>
-              <w:fldChar w:fldCharType="begin"/>
-            </w:r>
-            <w:r>
-              <w:rPr>
-                <w:noProof/>
-                <w:webHidden/>
-              </w:rPr>
-              <w:instrText xml:space="preserve"> PAGEREF _Toc159764175 \h </w:instrText>
-            </w:r>
-            <w:r>
-              <w:rPr>
-                <w:noProof/>
-                <w:webHidden/>
-              </w:rPr>
-            </w:r>
-            <w:r>
-              <w:rPr>
-                <w:noProof/>
-                <w:webHidden/>
-              </w:rPr>
-              <w:fldChar w:fldCharType="separate"/>
-            </w:r>
-            <w:r>
-              <w:rPr>
-                <w:noProof/>
-                <w:webHidden/>
-              </w:rPr>
-              <w:t>30</w:t>
-            </w:r>
-            <w:r>
-              <w:rPr>
-                <w:noProof/>
-                <w:webHidden/>
-              </w:rPr>
-              <w:fldChar w:fldCharType="end"/>
-            </w:r>
-          </w:hyperlink>
-        </w:p>
-        <w:p>
-          <w:pPr>
-            <w:pStyle w:val="TOC2"/>
-            <w:rPr>
-              <w:rFonts w:asciiTheme="minorHAnsi" w:eastAsiaTheme="minorEastAsia" w:hAnsiTheme="minorHAnsi" w:cstheme="minorBidi"/>
-              <w:noProof/>
-              <w:color w:val="auto"/>
-              <w:kern w:val="2"/>
-              <w:sz w:val="22"/>
-              <w:szCs w:val="22"/>
-              <w14:ligatures w14:val="standardContextual"/>
-            </w:rPr>
-          </w:pPr>
-          <w:hyperlink w:anchor="_Toc159764176" w:history="1">
-            <w:r>
-              <w:rPr>
-                <w:rStyle w:val="Hyperlink"/>
-                <w:noProof/>
-              </w:rPr>
-              <w:t>6.2. Testpiemēru kopa</w:t>
-            </w:r>
-            <w:r>
-              <w:rPr>
-                <w:noProof/>
-                <w:webHidden/>
-              </w:rPr>
-              <w:tab/>
-            </w:r>
-            <w:r>
-              <w:rPr>
-                <w:noProof/>
-                <w:webHidden/>
-              </w:rPr>
-              <w:fldChar w:fldCharType="begin"/>
-            </w:r>
-            <w:r>
-              <w:rPr>
-                <w:noProof/>
-                <w:webHidden/>
-              </w:rPr>
-              <w:instrText xml:space="preserve"> PAGEREF _Toc159764176 \h </w:instrText>
-            </w:r>
-            <w:r>
-              <w:rPr>
-                <w:noProof/>
-                <w:webHidden/>
-              </w:rPr>
-            </w:r>
-            <w:r>
-              <w:rPr>
-                <w:noProof/>
-                <w:webHidden/>
-              </w:rPr>
-              <w:fldChar w:fldCharType="separate"/>
-            </w:r>
-            <w:r>
-              <w:rPr>
-                <w:noProof/>
-                <w:webHidden/>
-              </w:rPr>
-              <w:t>30</w:t>
-            </w:r>
-            <w:r>
-              <w:rPr>
-                <w:noProof/>
-                <w:webHidden/>
-              </w:rPr>
-              <w:fldChar w:fldCharType="end"/>
-            </w:r>
-          </w:hyperlink>
-        </w:p>
-        <w:p>
-          <w:pPr>
-            <w:pStyle w:val="TOC2"/>
-            <w:rPr>
-              <w:rFonts w:asciiTheme="minorHAnsi" w:eastAsiaTheme="minorEastAsia" w:hAnsiTheme="minorHAnsi" w:cstheme="minorBidi"/>
-              <w:noProof/>
-              <w:color w:val="auto"/>
-              <w:kern w:val="2"/>
-              <w:sz w:val="22"/>
-              <w:szCs w:val="22"/>
-              <w14:ligatures w14:val="standardContextual"/>
-            </w:rPr>
-          </w:pPr>
-          <w:hyperlink w:anchor="_Toc159764177" w:history="1">
-            <w:r>
-              <w:rPr>
-                <w:rStyle w:val="Hyperlink"/>
-                <w:noProof/>
-              </w:rPr>
-              <w:t>6.3. Testēšanas žurnāls</w:t>
-            </w:r>
-            <w:r>
-              <w:rPr>
-                <w:noProof/>
-                <w:webHidden/>
-              </w:rPr>
-              <w:tab/>
-            </w:r>
-            <w:r>
-              <w:rPr>
-                <w:noProof/>
-                <w:webHidden/>
-              </w:rPr>
-              <w:fldChar w:fldCharType="begin"/>
-            </w:r>
-            <w:r>
-              <w:rPr>
-                <w:noProof/>
-                <w:webHidden/>
-              </w:rPr>
-              <w:instrText xml:space="preserve"> PAGEREF _Toc159764177 \h </w:instrText>
-            </w:r>
-            <w:r>
-              <w:rPr>
-                <w:noProof/>
-                <w:webHidden/>
-              </w:rPr>
-            </w:r>
-            <w:r>
-              <w:rPr>
-                <w:noProof/>
-                <w:webHidden/>
-              </w:rPr>
-              <w:fldChar w:fldCharType="separate"/>
-            </w:r>
-            <w:r>
-              <w:rPr>
-                <w:noProof/>
-                <w:webHidden/>
-              </w:rPr>
-              <w:t>30</w:t>
+              <w:t>32</w:t>
             </w:r>
             <w:r>
               <w:rPr>
@@ -2651,13 +2809,13 @@
               <w14:ligatures w14:val="standardContextual"/>
             </w:rPr>
           </w:pPr>
-          <w:hyperlink w:anchor="_Toc159764178" w:history="1">
+          <w:hyperlink w:anchor="_Toc162100509" w:history="1">
             <w:r>
               <w:rPr>
                 <w:rStyle w:val="Hyperlink"/>
                 <w:noProof/>
               </w:rPr>
-              <w:t>7. Lietoto terminu un saīsinājumu skaidrojumi</w:t>
+              <w:t>Pielikums</w:t>
             </w:r>
             <w:r>
               <w:rPr>
@@ -2678,149 +2836,7 @@
                 <w:noProof/>
                 <w:webHidden/>
               </w:rPr>
-              <w:instrText xml:space="preserve"> PAGEREF _Toc159764178 \h </w:instrText>
-            </w:r>
-            <w:r>
-              <w:rPr>
-                <w:noProof/>
-                <w:webHidden/>
-              </w:rPr>
-            </w:r>
-            <w:r>
-              <w:rPr>
-                <w:noProof/>
-                <w:webHidden/>
-              </w:rPr>
-              <w:fldChar w:fldCharType="separate"/>
-            </w:r>
-            <w:r>
-              <w:rPr>
-                <w:noProof/>
-                <w:webHidden/>
-              </w:rPr>
-              <w:t>31</w:t>
-            </w:r>
-            <w:r>
-              <w:rPr>
-                <w:noProof/>
-                <w:webHidden/>
-              </w:rPr>
-              <w:fldChar w:fldCharType="end"/>
-            </w:r>
-          </w:hyperlink>
-        </w:p>
-        <w:p>
-          <w:pPr>
-            <w:pStyle w:val="TOC1"/>
-            <w:rPr>
-              <w:rFonts w:asciiTheme="minorHAnsi" w:eastAsiaTheme="minorEastAsia" w:hAnsiTheme="minorHAnsi" w:cstheme="minorBidi"/>
-              <w:noProof/>
-              <w:color w:val="auto"/>
-              <w:kern w:val="2"/>
-              <w:sz w:val="22"/>
-              <w:szCs w:val="22"/>
-              <w14:ligatures w14:val="standardContextual"/>
-            </w:rPr>
-          </w:pPr>
-          <w:hyperlink w:anchor="_Toc159764179" w:history="1">
-            <w:r>
-              <w:rPr>
-                <w:rStyle w:val="Hyperlink"/>
-                <w:noProof/>
-              </w:rPr>
-              <w:t>8. Literatūras un informācijas avotu saraksts</w:t>
-            </w:r>
-            <w:r>
-              <w:rPr>
-                <w:noProof/>
-                <w:webHidden/>
-              </w:rPr>
-              <w:tab/>
-            </w:r>
-            <w:r>
-              <w:rPr>
-                <w:noProof/>
-                <w:webHidden/>
-              </w:rPr>
-              <w:fldChar w:fldCharType="begin"/>
-            </w:r>
-            <w:r>
-              <w:rPr>
-                <w:noProof/>
-                <w:webHidden/>
-              </w:rPr>
-              <w:instrText xml:space="preserve"> PAGEREF _Toc159764179 \h </w:instrText>
-            </w:r>
-            <w:r>
-              <w:rPr>
-                <w:noProof/>
-                <w:webHidden/>
-              </w:rPr>
-            </w:r>
-            <w:r>
-              <w:rPr>
-                <w:noProof/>
-                <w:webHidden/>
-              </w:rPr>
-              <w:fldChar w:fldCharType="separate"/>
-            </w:r>
-            <w:r>
-              <w:rPr>
-                <w:noProof/>
-                <w:webHidden/>
-              </w:rPr>
-              <w:t>32</w:t>
-            </w:r>
-            <w:r>
-              <w:rPr>
-                <w:noProof/>
-                <w:webHidden/>
-              </w:rPr>
-              <w:fldChar w:fldCharType="end"/>
-            </w:r>
-          </w:hyperlink>
-        </w:p>
-        <w:p>
-          <w:pPr>
-            <w:pStyle w:val="TOC1"/>
-            <w:rPr>
-              <w:rFonts w:asciiTheme="minorHAnsi" w:eastAsiaTheme="minorEastAsia" w:hAnsiTheme="minorHAnsi" w:cstheme="minorBidi"/>
-              <w:noProof/>
-              <w:color w:val="auto"/>
-              <w:kern w:val="2"/>
-              <w:sz w:val="22"/>
-              <w:szCs w:val="22"/>
-              <w14:ligatures w14:val="standardContextual"/>
-            </w:rPr>
-          </w:pPr>
-          <w:hyperlink w:anchor="_Toc159764180" w:history="1">
-            <w:r>
-              <w:rPr>
-                <w:rStyle w:val="Hyperlink"/>
-                <w:noProof/>
-              </w:rPr>
-              <w:t>Pielikums</w:t>
-            </w:r>
-            <w:r>
-              <w:rPr>
-                <w:noProof/>
-                <w:webHidden/>
-              </w:rPr>
-              <w:tab/>
-            </w:r>
-            <w:r>
-              <w:rPr>
-                <w:noProof/>
-                <w:webHidden/>
-              </w:rPr>
-              <w:fldChar w:fldCharType="begin"/>
-            </w:r>
-            <w:r>
-              <w:rPr>
-                <w:noProof/>
-                <w:webHidden/>
-              </w:rPr>
-              <w:instrText xml:space="preserve"> PAGEREF _Toc159764180 \h </w:instrText>
+              <w:instrText xml:space="preserve"> PAGEREF _Toc162100509 \h </w:instrText>
             </w:r>
             <w:r>
               <w:rPr>
@@ -2875,7 +2891,7 @@
       <w:pPr>
         <w:pStyle w:val="Heading1"/>
       </w:pPr>
-      <w:bookmarkStart w:id="0" w:name="_Toc159764147"/>
+      <w:bookmarkStart w:id="0" w:name="_Toc162100476"/>
       <w:r>
         <w:lastRenderedPageBreak/>
         <w:t>Ievads</w:t>
@@ -2960,7 +2976,7 @@
       <w:pPr>
         <w:pStyle w:val="Heading1"/>
       </w:pPr>
-      <w:bookmarkStart w:id="1" w:name="_Toc159764148"/>
+      <w:bookmarkStart w:id="1" w:name="_Toc162100477"/>
       <w:r>
         <w:lastRenderedPageBreak/>
         <w:t>1.</w:t>
@@ -3196,7 +3212,7 @@
       <w:pPr>
         <w:pStyle w:val="Heading1"/>
       </w:pPr>
-      <w:bookmarkStart w:id="2" w:name="_Toc159764149"/>
+      <w:bookmarkStart w:id="2" w:name="_Toc162100478"/>
       <w:r>
         <w:lastRenderedPageBreak/>
         <w:t>2. Programmatūras prasību specifikācija</w:t>
@@ -3221,7 +3237,7 @@
       <w:pPr>
         <w:pStyle w:val="Heading2"/>
       </w:pPr>
-      <w:bookmarkStart w:id="3" w:name="_Toc159764150"/>
+      <w:bookmarkStart w:id="3" w:name="_Toc162100479"/>
       <w:r>
         <w:t>2.1. Produkta perspektīva</w:t>
       </w:r>
@@ -3280,7 +3296,7 @@
       <w:pPr>
         <w:pStyle w:val="Heading2"/>
       </w:pPr>
-      <w:bookmarkStart w:id="4" w:name="_Toc159764151"/>
+      <w:bookmarkStart w:id="4" w:name="_Toc162100480"/>
       <w:r>
         <w:t>2.2. Sistēmas funkcionālās prasības</w:t>
       </w:r>
@@ -3291,7 +3307,7 @@
         <w:pStyle w:val="Heading3"/>
         <w:ind w:left="131" w:firstLine="720"/>
       </w:pPr>
-      <w:bookmarkStart w:id="5" w:name="_Toc159764152"/>
+      <w:bookmarkStart w:id="5" w:name="_Toc162100481"/>
       <w:r>
         <w:t xml:space="preserve">2.2.1. </w:t>
       </w:r>
@@ -4903,7 +4919,7 @@
         <w:pStyle w:val="Heading3"/>
         <w:ind w:left="131" w:firstLine="720"/>
       </w:pPr>
-      <w:bookmarkStart w:id="6" w:name="_Toc159764153"/>
+      <w:bookmarkStart w:id="6" w:name="_Toc162100482"/>
       <w:r>
         <w:t>2.2.2. Pieejamās preces</w:t>
       </w:r>
@@ -6028,7 +6044,7 @@
         <w:pStyle w:val="Heading3"/>
         <w:ind w:left="131" w:firstLine="720"/>
       </w:pPr>
-      <w:bookmarkStart w:id="7" w:name="_Toc159764154"/>
+      <w:bookmarkStart w:id="7" w:name="_Toc162100483"/>
       <w:r>
         <w:t>2.2.</w:t>
       </w:r>
@@ -6457,7 +6473,7 @@
         <w:pStyle w:val="Heading3"/>
         <w:ind w:left="131" w:firstLine="720"/>
       </w:pPr>
-      <w:bookmarkStart w:id="8" w:name="_Toc159764155"/>
+      <w:bookmarkStart w:id="8" w:name="_Toc162100484"/>
       <w:r>
         <w:t>2.2.</w:t>
       </w:r>
@@ -7436,7 +7452,7 @@
         <w:pStyle w:val="Heading3"/>
         <w:ind w:left="131" w:firstLine="720"/>
       </w:pPr>
-      <w:bookmarkStart w:id="9" w:name="_Toc159764156"/>
+      <w:bookmarkStart w:id="9" w:name="_Toc162100485"/>
       <w:r>
         <w:t>2.2.</w:t>
       </w:r>
@@ -7875,7 +7891,7 @@
       <w:pPr>
         <w:pStyle w:val="Heading2"/>
       </w:pPr>
-      <w:bookmarkStart w:id="10" w:name="_Toc159764157"/>
+      <w:bookmarkStart w:id="10" w:name="_Toc162100486"/>
       <w:r>
         <w:t>2.3. Sistēmas nefunkcionālās prasības</w:t>
       </w:r>
@@ -8033,7 +8049,7 @@
       <w:pPr>
         <w:pStyle w:val="Heading2"/>
       </w:pPr>
-      <w:bookmarkStart w:id="11" w:name="_Toc159764158"/>
+      <w:bookmarkStart w:id="11" w:name="_Toc162100487"/>
       <w:r>
         <w:t>2.4. Gala lietotāja raksturiezīmes</w:t>
       </w:r>
@@ -8089,7 +8105,7 @@
       <w:pPr>
         <w:pStyle w:val="Heading1"/>
       </w:pPr>
-      <w:bookmarkStart w:id="12" w:name="_Toc159764159"/>
+      <w:bookmarkStart w:id="12" w:name="_Toc162100488"/>
       <w:r>
         <w:lastRenderedPageBreak/>
         <w:t>3. Izstrādes līdzekļu, rīku apraksts un izvēles pamatojums</w:t>
@@ -8185,7 +8201,7 @@
         </w:numPr>
         <w:jc w:val="both"/>
       </w:pPr>
-      <w:bookmarkStart w:id="13" w:name="_Toc159764160"/>
+      <w:bookmarkStart w:id="13" w:name="_Toc162100489"/>
       <w:r>
         <w:t>Izvēlēto risinājuma līdzekļu un valodu apraksts</w:t>
       </w:r>
@@ -8246,7 +8262,7 @@
         </w:numPr>
         <w:spacing w:line="360" w:lineRule="auto"/>
       </w:pPr>
-      <w:bookmarkStart w:id="14" w:name="_Toc159764161"/>
+      <w:bookmarkStart w:id="14" w:name="_Toc162100490"/>
       <w:r>
         <w:t>Back-end puses programmēšanas valodas līdzekļi</w:t>
       </w:r>
@@ -8606,7 +8622,7 @@
         <w:spacing w:line="360" w:lineRule="auto"/>
         <w:jc w:val="center"/>
       </w:pPr>
-      <w:bookmarkStart w:id="15" w:name="_Toc159764162"/>
+      <w:bookmarkStart w:id="15" w:name="_Toc162100491"/>
       <w:r>
         <w:t xml:space="preserve">3.1.2. </w:t>
       </w:r>
@@ -8892,7 +8908,7 @@
         <w:ind w:left="0" w:firstLine="0"/>
         <w:jc w:val="center"/>
       </w:pPr>
-      <w:bookmarkStart w:id="16" w:name="_Toc159764163"/>
+      <w:bookmarkStart w:id="16" w:name="_Toc162100492"/>
       <w:r>
         <w:t>Izmantotie rīki</w:t>
       </w:r>
@@ -9035,7 +9051,7 @@
       <w:pPr>
         <w:pStyle w:val="Heading2"/>
       </w:pPr>
-      <w:bookmarkStart w:id="17" w:name="_Toc159764164"/>
+      <w:bookmarkStart w:id="17" w:name="_Toc162100493"/>
       <w:r>
         <w:t>3.2. Iespējamo (alternatīvo) risinājuma līdzekļu un valodu apraksts</w:t>
       </w:r>
@@ -9178,10 +9194,22 @@
     </w:p>
     <w:p>
       <w:r>
-        <w:t xml:space="preserve">PHP ir back-end skriptu, programmēšanas valoda, kas ir domāta tīmekļa vietņu izstrādei. Tā ļauj veidot dinamiskas tīmekļe lapas un veikt savienojumus ar datu bāzēm un citiem API pakalpojumiem, piemēram, Stripe. </w:t>
-      </w:r>
-      <w:r>
-        <w:t>PHP ir viena no pamata tehnoloģijām tīmekļa izstrādē, un tā ir pamats daudzām tīmekļa lietojumprogrammām un ietvariem, tostarp Laravel.</w:t>
+        <w:t>PHP ir back-end skriptu, programmēšanas valoda, kas ir domāta tīmekļa vietņu izstrādei. Tā ļauj veidot dinamiskas tīmekļ</w:t>
+      </w:r>
+      <w:r>
+        <w:t>a</w:t>
+      </w:r>
+      <w:r>
+        <w:t xml:space="preserve"> lapas un veikt savienojumus ar datu bāzēm un citiem API pakalpojumiem, piemēram, Stripe. </w:t>
+      </w:r>
+      <w:r>
+        <w:t>PHP ir viena no pamata tehnoloģijām tīmekļa izstrādē, un tā</w:t>
+      </w:r>
+      <w:r>
+        <w:t>s</w:t>
+      </w:r>
+      <w:r>
+        <w:t xml:space="preserve"> ir pamats daudzām tīmekļa lietojumprogrammām un ietvariem, tostarp Laravel.</w:t>
       </w:r>
       <w:r>
         <w:t xml:space="preserve"> Lai gan Laravel ir uz PHP bāzēts </w:t>
@@ -9194,7 +9222,13 @@
         <w:t xml:space="preserve">framework, </w:t>
       </w:r>
       <w:r>
-        <w:t xml:space="preserve">tas nevar būt tiešs aizstājējs, drīzāk, Laravel piedāvā papildus slāni, piemēram, citus rīkus, kas varētu atvieglot PHP tīra koda rakstīšanu konkrētām vajadzībām. PHP var būt piemērotāks uz vienkāršām tīmekļa lapām vai projektu prototipēšanai, kad izstrādātājam ir nepieciešama pilna kontrole pār savu rakstīto kodu. Sīkāka informācija: </w:t>
+        <w:t xml:space="preserve">tas nevar būt tiešs aizstājējs, drīzāk, Laravel piedāvā </w:t>
+      </w:r>
+      <w:r>
+        <w:t xml:space="preserve">kā </w:t>
+      </w:r>
+      <w:r>
+        <w:t xml:space="preserve">papildus slāni, piemēram, citus rīkus, kas varētu atvieglot PHP tīra koda rakstīšanu konkrētām vajadzībām. PHP var būt piemērotāks uz vienkāršām tīmekļa lapām vai projektu prototipēšanai, kad izstrādātājam ir nepieciešama pilna kontrole pār savu rakstīto kodu. Sīkāka informācija: </w:t>
       </w:r>
       <w:hyperlink r:id="rId28" w:history="1">
         <w:r>
@@ -9217,7 +9251,7 @@
       <w:r>
         <w:t xml:space="preserve"> </w:t>
       </w:r>
-      <w:bookmarkStart w:id="18" w:name="_Toc159764165"/>
+      <w:bookmarkStart w:id="18" w:name="_Toc162100494"/>
       <w:r>
         <w:t>Līdzekļu un rīku lietojuma pamatojums</w:t>
       </w:r>
@@ -9249,7 +9283,13 @@
         <w:t xml:space="preserve">, </w:t>
       </w:r>
       <w:r>
-        <w:t>nevis MySQL, jo SQLite ir vienkārša pārvaldības sistēma, kuras interfeiss atrodas pašā VSCode. Tika lietots XAMPP</w:t>
+        <w:t xml:space="preserve">nevis MySQL, jo SQLite ir vienkārša pārvaldības sistēma, kuras interfeiss atrodas pašā VSCode. </w:t>
+      </w:r>
+      <w:r>
+        <w:t>Tomēr, t</w:t>
+      </w:r>
+      <w:r>
+        <w:t>ika lietots XAMPP</w:t>
       </w:r>
       <w:r>
         <w:t xml:space="preserve"> un </w:t>
@@ -9297,7 +9337,19 @@
         </w:rPr>
       </w:pPr>
       <w:r>
-        <w:t xml:space="preserve">Laravel un Vue labāk sadarbojas nekā Laravel un React, piemēram, Laravel piedāvā plašāk sarakstītu dokumentāciju priekš Vue, nevis React. Tika apdomāta stratēģija, kā panākt front-end un back-end komunikāciju, tai nāk InertiaJS, kas palīdz komunicēt starp abām pusēm un padot tālāk precīzu informāciju. Ziggy tika pielietots praksē, kurā sazināšanos starp abām pusēm veica maršrutēšanas jeb saišu </w:t>
+        <w:t xml:space="preserve">Laravel un Vue labāk sadarbojas nekā Laravel un React, piemēram, Laravel piedāvā plašāk sarakstītu dokumentāciju priekš Vue, nevis React. Tika apdomāta stratēģija, kā panākt front-end un back-end komunikāciju, tai </w:t>
+      </w:r>
+      <w:r>
+        <w:t xml:space="preserve">vietā </w:t>
+      </w:r>
+      <w:r>
+        <w:t xml:space="preserve">nāk InertiaJS, kas palīdz komunicēt starp abām pusēm un padot tālāk precīzu informāciju. Ziggy tika pielietots praksē, kurā </w:t>
+      </w:r>
+      <w:r>
+        <w:t xml:space="preserve">abu pušu </w:t>
+      </w:r>
+      <w:r>
+        <w:t xml:space="preserve">sazināšanos veica maršrutēšanas jeb saišu </w:t>
       </w:r>
       <w:r>
         <w:rPr>
@@ -9316,7 +9368,13 @@
       </w:pPr>
       <w:r>
         <w:tab/>
-        <w:t>Lielākā daļu līdzekļu pamatojums saistās ar skolas un prakes gūto pieredzi.</w:t>
+        <w:t xml:space="preserve">Lielākā daļu līdzekļu pamatojums </w:t>
+      </w:r>
+      <w:r>
+        <w:t xml:space="preserve">lietošanā </w:t>
+      </w:r>
+      <w:r>
+        <w:t>saistās ar skolas un prakes gūto pieredzi.</w:t>
       </w:r>
     </w:p>
     <w:p>
@@ -9334,7 +9392,7 @@
       <w:pPr>
         <w:pStyle w:val="Heading1"/>
       </w:pPr>
-      <w:bookmarkStart w:id="19" w:name="_Toc159764166"/>
+      <w:bookmarkStart w:id="19" w:name="_Toc162100495"/>
       <w:r>
         <w:lastRenderedPageBreak/>
         <w:t>4. Sistēmas modelēšana un projektēšana</w:t>
@@ -9346,14 +9404,26 @@
     </w:p>
     <w:p>
       <w:r>
-        <w:t>aaa</w:t>
+        <w:t xml:space="preserve">Sistēmas modelēšana un projektēšanas sadaļa tiek sastādīta, lai informētu lasītāju par sistēmas izstrādi caur shēmām </w:t>
+      </w:r>
+      <w:r>
+        <w:t>un</w:t>
+      </w:r>
+      <w:r>
+        <w:t xml:space="preserve"> diagrammām. Sadaļa ir piemērota lasītājiem, kuri vēlas iepazīt sistēmu caur diagrammā</w:t>
+      </w:r>
+      <w:r>
+        <w:t>m. D</w:t>
+      </w:r>
+      <w:r>
+        <w:t xml:space="preserve">ažkārt, diagrammas arī var palīdzēt iepazīt lasītājus, kuri nav saistīti ar lietotņu izstrādi vai ar IT. </w:t>
       </w:r>
     </w:p>
     <w:p>
       <w:pPr>
         <w:pStyle w:val="Heading2"/>
       </w:pPr>
-      <w:bookmarkStart w:id="20" w:name="_Toc159764167"/>
+      <w:bookmarkStart w:id="20" w:name="_Toc162100496"/>
       <w:r>
         <w:t>4.1. Sistēmas struktūras modelis</w:t>
       </w:r>
@@ -9364,18 +9434,272 @@
     </w:p>
     <w:p>
       <w:r>
-        <w:t>aaa</w:t>
+        <w:rPr>
+          <w:noProof/>
+        </w:rPr>
+        <w:drawing>
+          <wp:anchor distT="0" distB="0" distL="114300" distR="114300" simplePos="0" relativeHeight="251668480" behindDoc="0" locked="0" layoutInCell="1" allowOverlap="1" wp14:anchorId="4408BAFC" wp14:editId="5D1B96D2">
+            <wp:simplePos x="0" y="0"/>
+            <wp:positionH relativeFrom="margin">
+              <wp:align>left</wp:align>
+            </wp:positionH>
+            <wp:positionV relativeFrom="paragraph">
+              <wp:posOffset>1369336</wp:posOffset>
+            </wp:positionV>
+            <wp:extent cx="5939790" cy="3908425"/>
+            <wp:effectExtent l="0" t="0" r="3810" b="0"/>
+            <wp:wrapSquare wrapText="bothSides"/>
+            <wp:docPr id="1778116135" name="Picture 1"/>
+            <wp:cNvGraphicFramePr>
+              <a:graphicFrameLocks xmlns:a="http://schemas.openxmlformats.org/drawingml/2006/main" noChangeAspect="1"/>
+            </wp:cNvGraphicFramePr>
+            <a:graphic xmlns:a="http://schemas.openxmlformats.org/drawingml/2006/main">
+              <a:graphicData uri="http://schemas.openxmlformats.org/drawingml/2006/picture">
+                <pic:pic xmlns:pic="http://schemas.openxmlformats.org/drawingml/2006/picture">
+                  <pic:nvPicPr>
+                    <pic:cNvPr id="1778116135" name="Picture 1778116135"/>
+                    <pic:cNvPicPr/>
+                  </pic:nvPicPr>
+                  <pic:blipFill>
+                    <a:blip r:embed="rId29">
+                      <a:extLst>
+                        <a:ext uri="{28A0092B-C50C-407E-A947-70E740481C1C}">
+                          <a14:useLocalDpi xmlns:a14="http://schemas.microsoft.com/office/drawing/2010/main" val="0"/>
+                        </a:ext>
+                      </a:extLst>
+                    </a:blip>
+                    <a:stretch>
+                      <a:fillRect/>
+                    </a:stretch>
+                  </pic:blipFill>
+                  <pic:spPr>
+                    <a:xfrm>
+                      <a:off x="0" y="0"/>
+                      <a:ext cx="5939790" cy="3908425"/>
+                    </a:xfrm>
+                    <a:prstGeom prst="rect">
+                      <a:avLst/>
+                    </a:prstGeom>
+                  </pic:spPr>
+                </pic:pic>
+              </a:graphicData>
+            </a:graphic>
+          </wp:anchor>
+        </w:drawing>
+      </w:r>
+      <w:r>
+        <w:t>Sistēmas struktūras modelis ir attiecināms pret sistēmas komponenšu un to attiecību reprezentāciju. Tās mērķis ir sniegt palīdzību izstrādātājiem un sistēmas analītiķiem izprast, kā sistēma tiek izstrādāta un organizēta, tā sniedz pamatu sistēmas arhitektūrai, izveidei un analīzei. Modelis attēlo datu plūsmu un izveidoto savienojumu starp abām programmēšanas valodām caur API (skatīt 1. attēlu).</w:t>
+      </w:r>
+    </w:p>
+    <w:p>
+      <w:pPr>
+        <w:ind w:firstLine="0"/>
+        <w:jc w:val="center"/>
+        <w:rPr>
+          <w:b/>
+          <w:bCs/>
+          <w:sz w:val="20"/>
+          <w:szCs w:val="20"/>
+        </w:rPr>
+      </w:pPr>
+      <w:r>
+        <w:rPr>
+          <w:b/>
+          <w:bCs/>
+          <w:sz w:val="20"/>
+          <w:szCs w:val="20"/>
+        </w:rPr>
+        <w:t xml:space="preserve">1. </w:t>
+      </w:r>
+      <w:r>
+        <w:rPr>
+          <w:b/>
+          <w:bCs/>
+          <w:sz w:val="20"/>
+          <w:szCs w:val="20"/>
+        </w:rPr>
+        <w:t>attēls. Datu plūsmas sistemātiskais modelis.</w:t>
+      </w:r>
+      <w:bookmarkStart w:id="21" w:name="_Toc162100497"/>
+    </w:p>
+    <w:p>
+      <w:pPr>
+        <w:pStyle w:val="Heading3"/>
+        <w:jc w:val="center"/>
+      </w:pPr>
+      <w:r>
+        <w:t>4.</w:t>
+      </w:r>
+      <w:r>
+        <w:t>1.1.</w:t>
+      </w:r>
+      <w:r>
+        <w:t xml:space="preserve"> ER diagramma</w:t>
+      </w:r>
+      <w:bookmarkEnd w:id="21"/>
+    </w:p>
+    <w:p>
+      <w:r>
+        <w:t>Entītiju saistību diagrammas (ER diagrammas) ir datubāžu projektēšanas rīki, k</w:t>
+      </w:r>
+      <w:r>
+        <w:t>uri</w:t>
+      </w:r>
+      <w:r>
+        <w:t xml:space="preserve"> tiek izmantoti, lai vizuāli attēlotu datubāzes struktūru un tajā esošo datu objektu (entītiju) savstarpējās saites.</w:t>
+      </w:r>
+      <w:r>
+        <w:t xml:space="preserve"> Diagramma palīdz saprast datu organizāciju un to plūsmu.</w:t>
+      </w:r>
+    </w:p>
+    <w:p>
+      <w:r>
+        <w:lastRenderedPageBreak/>
+        <w:t xml:space="preserve">Veidotā </w:t>
+      </w:r>
+      <w:r>
+        <w:t>ER diagramma sastāv no trīspadsmit tabulām, kurā no trim ir pielietotas daudzi-pret-daudziem saišu nolūk</w:t>
+      </w:r>
+      <w:r>
+        <w:t>iem</w:t>
+      </w:r>
+      <w:r>
+        <w:t>, t.i. veidot organizētu saikni,</w:t>
+      </w:r>
+      <w:r>
+        <w:t xml:space="preserve"> veicin</w:t>
+      </w:r>
+      <w:r>
+        <w:t xml:space="preserve">āt </w:t>
+      </w:r>
+      <w:r>
+        <w:t>datu normalizāciju</w:t>
+      </w:r>
+      <w:r>
+        <w:t xml:space="preserve"> un</w:t>
+      </w:r>
+      <w:r>
+        <w:t xml:space="preserve"> pievienot papildu atribūtus,</w:t>
+      </w:r>
+      <w:r>
+        <w:t xml:space="preserve"> piemēram</w:t>
+      </w:r>
+      <w:r>
+        <w:t xml:space="preserve">, tabulā “goods” jeb preces. Preces var būt vairākās preču kategorijās, kamēr preču kategorijās var būt vairākas preces (skatīt </w:t>
+      </w:r>
+      <w:r>
+        <w:t>2</w:t>
+      </w:r>
+      <w:r>
+        <w:t>. attēlu).</w:t>
+      </w:r>
+    </w:p>
+    <w:p>
+      <w:pPr>
+        <w:ind w:firstLine="0"/>
+      </w:pPr>
+    </w:p>
+    <w:p>
+      <w:pPr>
+        <w:ind w:firstLine="0"/>
+      </w:pPr>
+      <w:r>
+        <w:rPr>
+          <w:noProof/>
+        </w:rPr>
+        <w:drawing>
+          <wp:anchor distT="0" distB="0" distL="114300" distR="114300" simplePos="0" relativeHeight="251659264" behindDoc="0" locked="0" layoutInCell="1" allowOverlap="1" wp14:anchorId="7B4A74D5" wp14:editId="16195F3A">
+            <wp:simplePos x="0" y="0"/>
+            <wp:positionH relativeFrom="column">
+              <wp:posOffset>0</wp:posOffset>
+            </wp:positionH>
+            <wp:positionV relativeFrom="paragraph">
+              <wp:posOffset>256540</wp:posOffset>
+            </wp:positionV>
+            <wp:extent cx="5939790" cy="7224395"/>
+            <wp:effectExtent l="0" t="0" r="3810" b="0"/>
+            <wp:wrapSquare wrapText="bothSides"/>
+            <wp:docPr id="1404741115" name="Picture 2"/>
+            <wp:cNvGraphicFramePr>
+              <a:graphicFrameLocks xmlns:a="http://schemas.openxmlformats.org/drawingml/2006/main" noChangeAspect="1"/>
+            </wp:cNvGraphicFramePr>
+            <a:graphic xmlns:a="http://schemas.openxmlformats.org/drawingml/2006/main">
+              <a:graphicData uri="http://schemas.openxmlformats.org/drawingml/2006/picture">
+                <pic:pic xmlns:pic="http://schemas.openxmlformats.org/drawingml/2006/picture">
+                  <pic:nvPicPr>
+                    <pic:cNvPr id="1404741115" name="Picture 1404741115"/>
+                    <pic:cNvPicPr/>
+                  </pic:nvPicPr>
+                  <pic:blipFill>
+                    <a:blip r:embed="rId30">
+                      <a:extLst>
+                        <a:ext uri="{28A0092B-C50C-407E-A947-70E740481C1C}">
+                          <a14:useLocalDpi xmlns:a14="http://schemas.microsoft.com/office/drawing/2010/main" val="0"/>
+                        </a:ext>
+                      </a:extLst>
+                    </a:blip>
+                    <a:stretch>
+                      <a:fillRect/>
+                    </a:stretch>
+                  </pic:blipFill>
+                  <pic:spPr>
+                    <a:xfrm>
+                      <a:off x="0" y="0"/>
+                      <a:ext cx="5939790" cy="7224395"/>
+                    </a:xfrm>
+                    <a:prstGeom prst="rect">
+                      <a:avLst/>
+                    </a:prstGeom>
+                  </pic:spPr>
+                </pic:pic>
+              </a:graphicData>
+            </a:graphic>
+          </wp:anchor>
+        </w:drawing>
       </w:r>
     </w:p>
     <w:p>
       <w:pPr>
         <w:pStyle w:val="Heading2"/>
-      </w:pPr>
-      <w:bookmarkStart w:id="21" w:name="_Toc159764168"/>
-      <w:r>
-        <w:t>4.2. Klašu diagramma / ER diagramma</w:t>
-      </w:r>
-      <w:bookmarkEnd w:id="21"/>
+        <w:rPr>
+          <w:sz w:val="20"/>
+          <w:szCs w:val="22"/>
+        </w:rPr>
+      </w:pPr>
+      <w:bookmarkStart w:id="22" w:name="_Toc162100498"/>
+      <w:r>
+        <w:rPr>
+          <w:sz w:val="20"/>
+          <w:szCs w:val="22"/>
+        </w:rPr>
+        <w:lastRenderedPageBreak/>
+        <w:t>2</w:t>
+      </w:r>
+      <w:r>
+        <w:rPr>
+          <w:sz w:val="20"/>
+          <w:szCs w:val="22"/>
+        </w:rPr>
+        <w:t>. attēls. Datubāzes ER diagramma</w:t>
+      </w:r>
+    </w:p>
+    <w:p>
+      <w:pPr>
+        <w:pStyle w:val="Heading2"/>
+      </w:pPr>
+      <w:r>
+        <w:t>4.</w:t>
+      </w:r>
+      <w:r>
+        <w:t xml:space="preserve">2. </w:t>
+      </w:r>
+      <w:r>
+        <w:t>Funkcionālais un dinamiskais sistēmas modelis</w:t>
+      </w:r>
+      <w:bookmarkEnd w:id="22"/>
+      <w:r>
+        <w:t xml:space="preserve"> </w:t>
+      </w:r>
     </w:p>
     <w:p>
       <w:r>
@@ -9384,65 +9708,463 @@
     </w:p>
     <w:p>
       <w:pPr>
+        <w:pStyle w:val="Heading3"/>
+        <w:jc w:val="center"/>
+      </w:pPr>
+      <w:bookmarkStart w:id="23" w:name="_Toc162100499"/>
+      <w:r>
+        <w:t>4.</w:t>
+      </w:r>
+      <w:r>
+        <w:t xml:space="preserve">2.1. </w:t>
+      </w:r>
+      <w:r>
+        <w:t>Aktivitāšu diagramma (Activity)</w:t>
+      </w:r>
+      <w:bookmarkEnd w:id="23"/>
+    </w:p>
+    <w:p>
+      <w:r>
+        <w:t>Aktivitāšu diagramma ir UML (Unified Modeling Language) diagrammas veids, kas parāda sistēmas darbības secību, izmantojot kontroli plūsmas konstrukcijas. Tas ietver dažādus elementus, piemēram, darbības, lēmumu mezglus, paralēlo izpildi un notikumu izraisīšanu. Aktivitāšu diagrammas bieži tiek izmantotas, lai vizualizētu darbplūsmas vai procesus sistēmā, jo tās spēj attēlot sarežģītu loģiku, kas ietver izvēles, ciklus un paralēlismu.</w:t>
+      </w:r>
+    </w:p>
+    <w:p>
+      <w:r>
+        <w:t xml:space="preserve">Lietotāju aktivitāšu diagramma attēlo lietotāja autorizācijas un reģistrācijas procesu sistēmā. </w:t>
+      </w:r>
+      <w:r>
+        <w:t>Šāda veida diagramma sniedz vizuālu ceļvedi par to, kā lietotāji mijiedarbojas ar sistēmu, veicot noteiktas darbības</w:t>
+      </w:r>
+      <w:r>
+        <w:t xml:space="preserve"> (skatīt 3. attēlu).</w:t>
+      </w:r>
+    </w:p>
+    <w:p>
+      <w:pPr>
+        <w:ind w:firstLine="0"/>
+        <w:jc w:val="center"/>
+        <w:rPr>
+          <w:b/>
+          <w:bCs/>
+          <w:sz w:val="20"/>
+          <w:szCs w:val="20"/>
+        </w:rPr>
+      </w:pPr>
+      <w:r>
+        <w:rPr>
+          <w:noProof/>
+        </w:rPr>
+        <w:lastRenderedPageBreak/>
+        <w:drawing>
+          <wp:anchor distT="0" distB="0" distL="114300" distR="114300" simplePos="0" relativeHeight="251669504" behindDoc="0" locked="0" layoutInCell="1" allowOverlap="1" wp14:anchorId="0721359F" wp14:editId="1286857F">
+            <wp:simplePos x="0" y="0"/>
+            <wp:positionH relativeFrom="column">
+              <wp:posOffset>0</wp:posOffset>
+            </wp:positionH>
+            <wp:positionV relativeFrom="paragraph">
+              <wp:posOffset>256540</wp:posOffset>
+            </wp:positionV>
+            <wp:extent cx="5939790" cy="5780405"/>
+            <wp:effectExtent l="0" t="0" r="3810" b="0"/>
+            <wp:wrapSquare wrapText="bothSides"/>
+            <wp:docPr id="873472179" name="Picture 3"/>
+            <wp:cNvGraphicFramePr>
+              <a:graphicFrameLocks xmlns:a="http://schemas.openxmlformats.org/drawingml/2006/main" noChangeAspect="1"/>
+            </wp:cNvGraphicFramePr>
+            <a:graphic xmlns:a="http://schemas.openxmlformats.org/drawingml/2006/main">
+              <a:graphicData uri="http://schemas.openxmlformats.org/drawingml/2006/picture">
+                <pic:pic xmlns:pic="http://schemas.openxmlformats.org/drawingml/2006/picture">
+                  <pic:nvPicPr>
+                    <pic:cNvPr id="873472179" name="Picture 873472179"/>
+                    <pic:cNvPicPr/>
+                  </pic:nvPicPr>
+                  <pic:blipFill>
+                    <a:blip r:embed="rId31">
+                      <a:extLst>
+                        <a:ext uri="{28A0092B-C50C-407E-A947-70E740481C1C}">
+                          <a14:useLocalDpi xmlns:a14="http://schemas.microsoft.com/office/drawing/2010/main" val="0"/>
+                        </a:ext>
+                      </a:extLst>
+                    </a:blip>
+                    <a:stretch>
+                      <a:fillRect/>
+                    </a:stretch>
+                  </pic:blipFill>
+                  <pic:spPr>
+                    <a:xfrm>
+                      <a:off x="0" y="0"/>
+                      <a:ext cx="5939790" cy="5780405"/>
+                    </a:xfrm>
+                    <a:prstGeom prst="rect">
+                      <a:avLst/>
+                    </a:prstGeom>
+                  </pic:spPr>
+                </pic:pic>
+              </a:graphicData>
+            </a:graphic>
+          </wp:anchor>
+        </w:drawing>
+      </w:r>
+    </w:p>
+    <w:p>
+      <w:pPr>
+        <w:ind w:firstLine="0"/>
+        <w:jc w:val="center"/>
+        <w:rPr>
+          <w:b/>
+          <w:bCs/>
+          <w:sz w:val="20"/>
+          <w:szCs w:val="20"/>
+        </w:rPr>
+      </w:pPr>
+      <w:r>
+        <w:rPr>
+          <w:b/>
+          <w:bCs/>
+          <w:sz w:val="20"/>
+          <w:szCs w:val="20"/>
+        </w:rPr>
+        <w:t>3. attēls. Lietotāju aktivitāšu diagramma.</w:t>
+      </w:r>
+    </w:p>
+    <w:p>
+      <w:pPr>
+        <w:pStyle w:val="Heading3"/>
+        <w:jc w:val="center"/>
+      </w:pPr>
+      <w:bookmarkStart w:id="24" w:name="_Toc162100500"/>
+      <w:r>
+        <w:lastRenderedPageBreak/>
+        <w:t>4.</w:t>
+      </w:r>
+      <w:r>
+        <w:t>2.2.</w:t>
+      </w:r>
+      <w:r>
+        <w:t xml:space="preserve"> Lietojumgadījumu diagramma (Use Case)</w:t>
+      </w:r>
+      <w:bookmarkEnd w:id="24"/>
+    </w:p>
+    <w:p>
+      <w:r>
+        <w:rPr>
+          <w:noProof/>
+        </w:rPr>
+        <w:drawing>
+          <wp:anchor distT="0" distB="0" distL="114300" distR="114300" simplePos="0" relativeHeight="251660288" behindDoc="0" locked="0" layoutInCell="1" allowOverlap="1" wp14:anchorId="7AC6D498" wp14:editId="3D4DD5ED">
+            <wp:simplePos x="0" y="0"/>
+            <wp:positionH relativeFrom="margin">
+              <wp:align>left</wp:align>
+            </wp:positionH>
+            <wp:positionV relativeFrom="paragraph">
+              <wp:posOffset>1677471</wp:posOffset>
+            </wp:positionV>
+            <wp:extent cx="5939790" cy="4339590"/>
+            <wp:effectExtent l="0" t="0" r="3810" b="3810"/>
+            <wp:wrapSquare wrapText="bothSides"/>
+            <wp:docPr id="1583215635" name="Picture 1"/>
+            <wp:cNvGraphicFramePr>
+              <a:graphicFrameLocks xmlns:a="http://schemas.openxmlformats.org/drawingml/2006/main" noChangeAspect="1"/>
+            </wp:cNvGraphicFramePr>
+            <a:graphic xmlns:a="http://schemas.openxmlformats.org/drawingml/2006/main">
+              <a:graphicData uri="http://schemas.openxmlformats.org/drawingml/2006/picture">
+                <pic:pic xmlns:pic="http://schemas.openxmlformats.org/drawingml/2006/picture">
+                  <pic:nvPicPr>
+                    <pic:cNvPr id="1583215635" name="Picture 1583215635"/>
+                    <pic:cNvPicPr/>
+                  </pic:nvPicPr>
+                  <pic:blipFill>
+                    <a:blip r:embed="rId32">
+                      <a:extLst>
+                        <a:ext uri="{28A0092B-C50C-407E-A947-70E740481C1C}">
+                          <a14:useLocalDpi xmlns:a14="http://schemas.microsoft.com/office/drawing/2010/main" val="0"/>
+                        </a:ext>
+                      </a:extLst>
+                    </a:blip>
+                    <a:stretch>
+                      <a:fillRect/>
+                    </a:stretch>
+                  </pic:blipFill>
+                  <pic:spPr>
+                    <a:xfrm>
+                      <a:off x="0" y="0"/>
+                      <a:ext cx="5939790" cy="4339590"/>
+                    </a:xfrm>
+                    <a:prstGeom prst="rect">
+                      <a:avLst/>
+                    </a:prstGeom>
+                  </pic:spPr>
+                </pic:pic>
+              </a:graphicData>
+            </a:graphic>
+          </wp:anchor>
+        </w:drawing>
+      </w:r>
+      <w:r>
+        <w:t>Lietojumgadījuma</w:t>
+      </w:r>
+      <w:r>
+        <w:t xml:space="preserve"> diagramma </w:t>
+      </w:r>
+      <w:r>
+        <w:rPr>
+          <w:i/>
+          <w:iCs/>
+        </w:rPr>
+        <w:t>(angļu valodā "use case diagram")</w:t>
+      </w:r>
+      <w:r>
+        <w:t xml:space="preserve"> ir UML </w:t>
+      </w:r>
+      <w:r>
+        <w:rPr>
+          <w:i/>
+          <w:iCs/>
+        </w:rPr>
+        <w:t>(Unified Modeling Language)</w:t>
+      </w:r>
+      <w:r>
+        <w:t xml:space="preserve"> diagrammas veids, ko izmanto, lai aprakstītu sistēmas funkcionalitāti no lietotāja viedokļa. Tā parāda sistēmas dažādu lietotāju mijiedarbību ar sistēmas daļām, parasti atspoguļojot sistēmas galvenās funkcijas jeb "</w:t>
+      </w:r>
+      <w:r>
+        <w:t>lietojumgadījumus</w:t>
+      </w:r>
+      <w:r>
+        <w:t>" un to saistību ar dažādiem sistēmas lietotājiem</w:t>
+      </w:r>
+      <w:r>
+        <w:t>. Tiek veidotas trīs lietojumgadījuma diagrammas, kas apraksta sistēmu no viesa, lietotāja un administratora skatpunktiem</w:t>
+      </w:r>
+      <w:r>
+        <w:t xml:space="preserve"> (skatīt </w:t>
+      </w:r>
+      <w:r>
+        <w:t>4</w:t>
+      </w:r>
+      <w:r>
+        <w:t>.,</w:t>
+      </w:r>
+      <w:r>
+        <w:t xml:space="preserve"> 5</w:t>
+      </w:r>
+      <w:r>
+        <w:t xml:space="preserve">. un </w:t>
+      </w:r>
+      <w:r>
+        <w:t>6</w:t>
+      </w:r>
+      <w:r>
+        <w:t>. attēlus).</w:t>
+      </w:r>
+    </w:p>
+    <w:p>
+      <w:pPr>
+        <w:ind w:firstLine="0"/>
+        <w:jc w:val="center"/>
+        <w:rPr>
+          <w:b/>
+          <w:bCs/>
+          <w:sz w:val="20"/>
+          <w:szCs w:val="20"/>
+        </w:rPr>
+      </w:pPr>
+      <w:r>
+        <w:rPr>
+          <w:b/>
+          <w:bCs/>
+          <w:sz w:val="20"/>
+          <w:szCs w:val="20"/>
+        </w:rPr>
+        <w:t>4</w:t>
+      </w:r>
+      <w:r>
+        <w:rPr>
+          <w:b/>
+          <w:bCs/>
+          <w:sz w:val="20"/>
+          <w:szCs w:val="20"/>
+        </w:rPr>
+        <w:t>. attēls. Viesa lietojumgadījuma diagramma</w:t>
+      </w:r>
+    </w:p>
+    <w:p>
+      <w:pPr>
+        <w:ind w:firstLine="0"/>
+        <w:jc w:val="center"/>
+        <w:rPr>
+          <w:b/>
+          <w:bCs/>
+          <w:sz w:val="20"/>
+          <w:szCs w:val="20"/>
+        </w:rPr>
+      </w:pPr>
+      <w:r>
+        <w:rPr>
+          <w:b/>
+          <w:bCs/>
+          <w:noProof/>
+          <w:sz w:val="20"/>
+          <w:szCs w:val="20"/>
+        </w:rPr>
+        <w:lastRenderedPageBreak/>
+        <w:drawing>
+          <wp:anchor distT="0" distB="0" distL="114300" distR="114300" simplePos="0" relativeHeight="251661312" behindDoc="0" locked="0" layoutInCell="1" allowOverlap="1" wp14:anchorId="3428FA51" wp14:editId="1213F688">
+            <wp:simplePos x="0" y="0"/>
+            <wp:positionH relativeFrom="column">
+              <wp:posOffset>0</wp:posOffset>
+            </wp:positionH>
+            <wp:positionV relativeFrom="paragraph">
+              <wp:posOffset>217805</wp:posOffset>
+            </wp:positionV>
+            <wp:extent cx="5939790" cy="4987290"/>
+            <wp:effectExtent l="0" t="0" r="3810" b="3810"/>
+            <wp:wrapSquare wrapText="bothSides"/>
+            <wp:docPr id="1523048224" name="Picture 3"/>
+            <wp:cNvGraphicFramePr>
+              <a:graphicFrameLocks xmlns:a="http://schemas.openxmlformats.org/drawingml/2006/main" noChangeAspect="1"/>
+            </wp:cNvGraphicFramePr>
+            <a:graphic xmlns:a="http://schemas.openxmlformats.org/drawingml/2006/main">
+              <a:graphicData uri="http://schemas.openxmlformats.org/drawingml/2006/picture">
+                <pic:pic xmlns:pic="http://schemas.openxmlformats.org/drawingml/2006/picture">
+                  <pic:nvPicPr>
+                    <pic:cNvPr id="1523048224" name="Picture 1523048224"/>
+                    <pic:cNvPicPr/>
+                  </pic:nvPicPr>
+                  <pic:blipFill>
+                    <a:blip r:embed="rId33">
+                      <a:extLst>
+                        <a:ext uri="{28A0092B-C50C-407E-A947-70E740481C1C}">
+                          <a14:useLocalDpi xmlns:a14="http://schemas.microsoft.com/office/drawing/2010/main" val="0"/>
+                        </a:ext>
+                      </a:extLst>
+                    </a:blip>
+                    <a:stretch>
+                      <a:fillRect/>
+                    </a:stretch>
+                  </pic:blipFill>
+                  <pic:spPr>
+                    <a:xfrm>
+                      <a:off x="0" y="0"/>
+                      <a:ext cx="5939790" cy="4987290"/>
+                    </a:xfrm>
+                    <a:prstGeom prst="rect">
+                      <a:avLst/>
+                    </a:prstGeom>
+                  </pic:spPr>
+                </pic:pic>
+              </a:graphicData>
+            </a:graphic>
+          </wp:anchor>
+        </w:drawing>
+      </w:r>
+    </w:p>
+    <w:p>
+      <w:pPr>
         <w:pStyle w:val="Heading2"/>
-      </w:pPr>
-      <w:bookmarkStart w:id="22" w:name="_Toc159764169"/>
-      <w:r>
-        <w:t>4.3. Funkcionālais un dinamiskais sistēmas modelis</w:t>
-      </w:r>
-      <w:bookmarkEnd w:id="22"/>
-      <w:r>
-        <w:t xml:space="preserve"> </w:t>
-      </w:r>
-    </w:p>
-    <w:p>
-      <w:r>
-        <w:t>aaaa</w:t>
+        <w:rPr>
+          <w:sz w:val="20"/>
+          <w:szCs w:val="22"/>
+        </w:rPr>
+      </w:pPr>
+      <w:bookmarkStart w:id="25" w:name="_Toc162100501"/>
+      <w:r>
+        <w:rPr>
+          <w:sz w:val="20"/>
+          <w:szCs w:val="22"/>
+        </w:rPr>
+        <w:t>5</w:t>
+      </w:r>
+      <w:r>
+        <w:rPr>
+          <w:sz w:val="20"/>
+          <w:szCs w:val="22"/>
+        </w:rPr>
+        <w:t>. attēls Lietotāja lietojumgadījuma diagramma.</w:t>
+      </w:r>
+    </w:p>
+    <w:p>
+      <w:pPr>
+        <w:ind w:firstLine="0"/>
+      </w:pPr>
+      <w:r>
+        <w:rPr>
+          <w:noProof/>
+        </w:rPr>
+        <w:drawing>
+          <wp:anchor distT="0" distB="0" distL="114300" distR="114300" simplePos="0" relativeHeight="251662336" behindDoc="0" locked="0" layoutInCell="1" allowOverlap="1" wp14:anchorId="0288CD81" wp14:editId="66CAB776">
+            <wp:simplePos x="0" y="0"/>
+            <wp:positionH relativeFrom="column">
+              <wp:posOffset>0</wp:posOffset>
+            </wp:positionH>
+            <wp:positionV relativeFrom="paragraph">
+              <wp:posOffset>258445</wp:posOffset>
+            </wp:positionV>
+            <wp:extent cx="5939790" cy="3094990"/>
+            <wp:effectExtent l="0" t="0" r="3810" b="0"/>
+            <wp:wrapSquare wrapText="bothSides"/>
+            <wp:docPr id="562151085" name="Picture 4"/>
+            <wp:cNvGraphicFramePr>
+              <a:graphicFrameLocks xmlns:a="http://schemas.openxmlformats.org/drawingml/2006/main" noChangeAspect="1"/>
+            </wp:cNvGraphicFramePr>
+            <a:graphic xmlns:a="http://schemas.openxmlformats.org/drawingml/2006/main">
+              <a:graphicData uri="http://schemas.openxmlformats.org/drawingml/2006/picture">
+                <pic:pic xmlns:pic="http://schemas.openxmlformats.org/drawingml/2006/picture">
+                  <pic:nvPicPr>
+                    <pic:cNvPr id="562151085" name="Picture 562151085"/>
+                    <pic:cNvPicPr/>
+                  </pic:nvPicPr>
+                  <pic:blipFill>
+                    <a:blip r:embed="rId34">
+                      <a:extLst>
+                        <a:ext uri="{28A0092B-C50C-407E-A947-70E740481C1C}">
+                          <a14:useLocalDpi xmlns:a14="http://schemas.microsoft.com/office/drawing/2010/main" val="0"/>
+                        </a:ext>
+                      </a:extLst>
+                    </a:blip>
+                    <a:stretch>
+                      <a:fillRect/>
+                    </a:stretch>
+                  </pic:blipFill>
+                  <pic:spPr>
+                    <a:xfrm>
+                      <a:off x="0" y="0"/>
+                      <a:ext cx="5939790" cy="3094990"/>
+                    </a:xfrm>
+                    <a:prstGeom prst="rect">
+                      <a:avLst/>
+                    </a:prstGeom>
+                  </pic:spPr>
+                </pic:pic>
+              </a:graphicData>
+            </a:graphic>
+          </wp:anchor>
+        </w:drawing>
       </w:r>
     </w:p>
     <w:p>
       <w:pPr>
         <w:pStyle w:val="Heading2"/>
       </w:pPr>
-      <w:bookmarkStart w:id="23" w:name="_Toc159764170"/>
-      <w:r>
-        <w:t>4.4. Aktivitāšu diagramma (Activity)</w:t>
-      </w:r>
-      <w:bookmarkEnd w:id="23"/>
-      <w:r>
-        <w:t xml:space="preserve"> </w:t>
-      </w:r>
-    </w:p>
-    <w:p>
-      <w:r>
-        <w:t>aaa</w:t>
+      <w:r>
+        <w:lastRenderedPageBreak/>
+        <w:t>6</w:t>
+      </w:r>
+      <w:r>
+        <w:t>. attēls. Administratora lietojumgadījuma diagramma.</w:t>
       </w:r>
     </w:p>
     <w:p>
       <w:pPr>
         <w:pStyle w:val="Heading2"/>
       </w:pPr>
-      <w:bookmarkStart w:id="24" w:name="_Toc159764171"/>
-      <w:r>
-        <w:t>4.5. Lietojumgadījumu diagramma (Use Case)</w:t>
-      </w:r>
-      <w:bookmarkEnd w:id="24"/>
-      <w:r>
-        <w:t xml:space="preserve"> </w:t>
-      </w:r>
-    </w:p>
-    <w:p>
-      <w:r>
-        <w:t>aaaa</w:t>
-      </w:r>
-    </w:p>
-    <w:p>
-      <w:pPr>
-        <w:pStyle w:val="Heading2"/>
-      </w:pPr>
-      <w:bookmarkStart w:id="25" w:name="_Toc159764172"/>
-      <w:r>
-        <w:t>4.6. Sistēmas moduļu apraksts un algoritmu shēmas</w:t>
+      <w:r>
+        <w:t>4.</w:t>
+      </w:r>
+      <w:r>
+        <w:t>3</w:t>
+      </w:r>
+      <w:r>
+        <w:t>. Sistēmas moduļu apraksts un algoritmu shēmas</w:t>
       </w:r>
       <w:bookmarkEnd w:id="25"/>
     </w:p>
@@ -9463,7 +10185,7 @@
       <w:pPr>
         <w:pStyle w:val="Heading1"/>
       </w:pPr>
-      <w:bookmarkStart w:id="26" w:name="_Toc159764173"/>
+      <w:bookmarkStart w:id="26" w:name="_Toc162100502"/>
       <w:r>
         <w:lastRenderedPageBreak/>
         <w:t>5. Lietotāju ceļvedis</w:t>
@@ -9472,6 +10194,485 @@
     </w:p>
     <w:p>
       <w:pPr>
+        <w:rPr>
+          <w:color w:val="FF0000"/>
+        </w:rPr>
+      </w:pPr>
+      <w:r>
+        <w:rPr>
+          <w:color w:val="FF0000"/>
+        </w:rPr>
+        <w:t xml:space="preserve">Ceļvedis nebūs pabeigts, līdz kamēr sistēma nav </w:t>
+      </w:r>
+      <w:r>
+        <w:rPr>
+          <w:color w:val="FF0000"/>
+        </w:rPr>
+        <w:t xml:space="preserve">pilnībā </w:t>
+      </w:r>
+      <w:r>
+        <w:rPr>
+          <w:color w:val="FF0000"/>
+        </w:rPr>
+        <w:t>izstrādāta</w:t>
+      </w:r>
+      <w:r>
+        <w:rPr>
+          <w:color w:val="FF0000"/>
+        </w:rPr>
+        <w:t>, kā arī lapas dizains mainīsies</w:t>
+      </w:r>
+      <w:r>
+        <w:rPr>
+          <w:color w:val="FF0000"/>
+        </w:rPr>
+        <w:t>. Screenshot būs atjaunoti</w:t>
+      </w:r>
+      <w:r>
+        <w:rPr>
+          <w:color w:val="FF0000"/>
+        </w:rPr>
+        <w:t>.</w:t>
+      </w:r>
+      <w:r>
+        <w:rPr>
+          <w:color w:val="FF0000"/>
+        </w:rPr>
+        <w:t xml:space="preserve"> Šādi, apmēram, būs lietotāju ceļveda rakstīšanas stils.</w:t>
+      </w:r>
+    </w:p>
+    <w:p>
+      <w:r>
+        <w:t xml:space="preserve">Lietotāja ceļvedis ir svarīgs rīks, lai palīdzētu jauniem un esošiem klientiem efektīvi izmantot e-veikala piedāvātās iespējas un funkcijas. </w:t>
+      </w:r>
+      <w:r>
+        <w:t>Šāds ceļvedis nodrošina instrukcijas un padomus par to, kā veikt pirkumus, izmantot dažādas meklēšanas un filtrēšanas opcijas, pārvaldīt lietotāja kontu, saprast piegādes un atgriešanas politiku, kā arī izmantojot klientu atbalsta pakalpojumus.</w:t>
+      </w:r>
+    </w:p>
+    <w:p>
+      <w:pPr>
+        <w:pStyle w:val="Heading2"/>
+      </w:pPr>
+      <w:r>
+        <w:t>5.1. Reģistrācija e-veikalā kā viesis</w:t>
+      </w:r>
+    </w:p>
+    <w:p>
+      <w:r>
+        <w:rPr>
+          <w:noProof/>
+        </w:rPr>
+        <w:drawing>
+          <wp:anchor distT="0" distB="0" distL="114300" distR="114300" simplePos="0" relativeHeight="251663360" behindDoc="0" locked="0" layoutInCell="1" allowOverlap="1" wp14:anchorId="3F8DDD9A" wp14:editId="0753A1CD">
+            <wp:simplePos x="0" y="0"/>
+            <wp:positionH relativeFrom="column">
+              <wp:posOffset>15902</wp:posOffset>
+            </wp:positionH>
+            <wp:positionV relativeFrom="paragraph">
+              <wp:posOffset>1098495</wp:posOffset>
+            </wp:positionV>
+            <wp:extent cx="5939790" cy="687070"/>
+            <wp:effectExtent l="0" t="0" r="3810" b="0"/>
+            <wp:wrapSquare wrapText="bothSides"/>
+            <wp:docPr id="587921746" name="Picture 6"/>
+            <wp:cNvGraphicFramePr>
+              <a:graphicFrameLocks xmlns:a="http://schemas.openxmlformats.org/drawingml/2006/main" noChangeAspect="1"/>
+            </wp:cNvGraphicFramePr>
+            <a:graphic xmlns:a="http://schemas.openxmlformats.org/drawingml/2006/main">
+              <a:graphicData uri="http://schemas.openxmlformats.org/drawingml/2006/picture">
+                <pic:pic xmlns:pic="http://schemas.openxmlformats.org/drawingml/2006/picture">
+                  <pic:nvPicPr>
+                    <pic:cNvPr id="587921746" name="Picture 587921746"/>
+                    <pic:cNvPicPr/>
+                  </pic:nvPicPr>
+                  <pic:blipFill>
+                    <a:blip r:embed="rId35" cstate="print">
+                      <a:extLst>
+                        <a:ext uri="{28A0092B-C50C-407E-A947-70E740481C1C}">
+                          <a14:useLocalDpi xmlns:a14="http://schemas.microsoft.com/office/drawing/2010/main" val="0"/>
+                        </a:ext>
+                      </a:extLst>
+                    </a:blip>
+                    <a:stretch>
+                      <a:fillRect/>
+                    </a:stretch>
+                  </pic:blipFill>
+                  <pic:spPr>
+                    <a:xfrm>
+                      <a:off x="0" y="0"/>
+                      <a:ext cx="5939790" cy="687070"/>
+                    </a:xfrm>
+                    <a:prstGeom prst="rect">
+                      <a:avLst/>
+                    </a:prstGeom>
+                  </pic:spPr>
+                </pic:pic>
+              </a:graphicData>
+            </a:graphic>
+          </wp:anchor>
+        </w:drawing>
+      </w:r>
+      <w:r>
+        <w:t>Reģistrācija e-veikalā nav obligāta, veicot preces pasūtīšanu, toties tā atvieglos klienta dzīvi pērkot citas preces nākotnē, piemēram, nebūs nepieciešamība ievadīt atkārtotus datus par lietotāju. Reģistrācija sistēmā ļaus klientiem veidot savus profilus un pievienot preces vēlmju sarakstā</w:t>
+      </w:r>
+      <w:r>
+        <w:t>, kā arī apskatīt savu pasūtījumu vēsturi. Skatīt $.attēlu.</w:t>
+      </w:r>
+    </w:p>
+    <w:p>
+      <w:pPr>
+        <w:jc w:val="center"/>
+        <w:rPr>
+          <w:b/>
+          <w:bCs/>
+          <w:sz w:val="20"/>
+          <w:szCs w:val="20"/>
+        </w:rPr>
+      </w:pPr>
+      <w:r>
+        <w:rPr>
+          <w:b/>
+          <w:bCs/>
+          <w:sz w:val="20"/>
+          <w:szCs w:val="20"/>
+        </w:rPr>
+        <w:t>$.attēls. Bulta uz sadaļu “Profils”.</w:t>
+      </w:r>
+    </w:p>
+    <w:p>
+      <w:r>
+        <w:t>E-veikala viesi nav autorizēti apskatīt savu profilu, jo tādu datu vēl nepastāv. Viesiem ir jāreģistrē konts, kurā uzspiešanas uz sadaļas “Profils” gadījumā tiks pieprasīta autorizācija.</w:t>
+      </w:r>
+    </w:p>
+    <w:p>
+      <w:r>
+        <w:rPr>
+          <w:noProof/>
+        </w:rPr>
+        <w:drawing>
+          <wp:anchor distT="0" distB="0" distL="114300" distR="114300" simplePos="0" relativeHeight="251664384" behindDoc="0" locked="0" layoutInCell="1" allowOverlap="1" wp14:anchorId="7D276265" wp14:editId="150A0F33">
+            <wp:simplePos x="0" y="0"/>
+            <wp:positionH relativeFrom="column">
+              <wp:posOffset>0</wp:posOffset>
+            </wp:positionH>
+            <wp:positionV relativeFrom="paragraph">
+              <wp:posOffset>229870</wp:posOffset>
+            </wp:positionV>
+            <wp:extent cx="5939790" cy="3388995"/>
+            <wp:effectExtent l="0" t="0" r="3810" b="1905"/>
+            <wp:wrapSquare wrapText="bothSides"/>
+            <wp:docPr id="158381894" name="Picture 7"/>
+            <wp:cNvGraphicFramePr>
+              <a:graphicFrameLocks xmlns:a="http://schemas.openxmlformats.org/drawingml/2006/main" noChangeAspect="1"/>
+            </wp:cNvGraphicFramePr>
+            <a:graphic xmlns:a="http://schemas.openxmlformats.org/drawingml/2006/main">
+              <a:graphicData uri="http://schemas.openxmlformats.org/drawingml/2006/picture">
+                <pic:pic xmlns:pic="http://schemas.openxmlformats.org/drawingml/2006/picture">
+                  <pic:nvPicPr>
+                    <pic:cNvPr id="158381894" name="Picture 158381894"/>
+                    <pic:cNvPicPr/>
+                  </pic:nvPicPr>
+                  <pic:blipFill>
+                    <a:blip r:embed="rId36">
+                      <a:extLst>
+                        <a:ext uri="{28A0092B-C50C-407E-A947-70E740481C1C}">
+                          <a14:useLocalDpi xmlns:a14="http://schemas.microsoft.com/office/drawing/2010/main" val="0"/>
+                        </a:ext>
+                      </a:extLst>
+                    </a:blip>
+                    <a:stretch>
+                      <a:fillRect/>
+                    </a:stretch>
+                  </pic:blipFill>
+                  <pic:spPr>
+                    <a:xfrm>
+                      <a:off x="0" y="0"/>
+                      <a:ext cx="5939790" cy="3388995"/>
+                    </a:xfrm>
+                    <a:prstGeom prst="rect">
+                      <a:avLst/>
+                    </a:prstGeom>
+                  </pic:spPr>
+                </pic:pic>
+              </a:graphicData>
+            </a:graphic>
+          </wp:anchor>
+        </w:drawing>
+      </w:r>
+    </w:p>
+    <w:p>
+      <w:pPr>
+        <w:jc w:val="center"/>
+        <w:rPr>
+          <w:b/>
+          <w:bCs/>
+          <w:sz w:val="20"/>
+          <w:szCs w:val="20"/>
+        </w:rPr>
+      </w:pPr>
+      <w:r>
+        <w:rPr>
+          <w:b/>
+          <w:bCs/>
+          <w:sz w:val="20"/>
+          <w:szCs w:val="20"/>
+        </w:rPr>
+        <w:lastRenderedPageBreak/>
+        <w:t>$. Attēls. Autorizācijas logs.</w:t>
+      </w:r>
+    </w:p>
+    <w:p>
+      <w:r>
+        <w:t>Viesim jāuzspiež uz attiecīgo pogu un jāreģistrē konts, ievadot nepieciešamos datus formā. Skatīt $. attēlu.</w:t>
+      </w:r>
+    </w:p>
+    <w:p>
+      <w:r>
+        <w:rPr>
+          <w:noProof/>
+        </w:rPr>
+        <w:drawing>
+          <wp:anchor distT="0" distB="0" distL="114300" distR="114300" simplePos="0" relativeHeight="251665408" behindDoc="0" locked="0" layoutInCell="1" allowOverlap="1" wp14:anchorId="636F4E89" wp14:editId="064D3346">
+            <wp:simplePos x="0" y="0"/>
+            <wp:positionH relativeFrom="column">
+              <wp:posOffset>0</wp:posOffset>
+            </wp:positionH>
+            <wp:positionV relativeFrom="paragraph">
+              <wp:posOffset>261620</wp:posOffset>
+            </wp:positionV>
+            <wp:extent cx="5939790" cy="4349115"/>
+            <wp:effectExtent l="0" t="0" r="3810" b="0"/>
+            <wp:wrapSquare wrapText="bothSides"/>
+            <wp:docPr id="690376149" name="Picture 8"/>
+            <wp:cNvGraphicFramePr>
+              <a:graphicFrameLocks xmlns:a="http://schemas.openxmlformats.org/drawingml/2006/main" noChangeAspect="1"/>
+            </wp:cNvGraphicFramePr>
+            <a:graphic xmlns:a="http://schemas.openxmlformats.org/drawingml/2006/main">
+              <a:graphicData uri="http://schemas.openxmlformats.org/drawingml/2006/picture">
+                <pic:pic xmlns:pic="http://schemas.openxmlformats.org/drawingml/2006/picture">
+                  <pic:nvPicPr>
+                    <pic:cNvPr id="690376149" name="Picture 690376149"/>
+                    <pic:cNvPicPr/>
+                  </pic:nvPicPr>
+                  <pic:blipFill>
+                    <a:blip r:embed="rId37">
+                      <a:extLst>
+                        <a:ext uri="{28A0092B-C50C-407E-A947-70E740481C1C}">
+                          <a14:useLocalDpi xmlns:a14="http://schemas.microsoft.com/office/drawing/2010/main" val="0"/>
+                        </a:ext>
+                      </a:extLst>
+                    </a:blip>
+                    <a:stretch>
+                      <a:fillRect/>
+                    </a:stretch>
+                  </pic:blipFill>
+                  <pic:spPr>
+                    <a:xfrm>
+                      <a:off x="0" y="0"/>
+                      <a:ext cx="5939790" cy="4349115"/>
+                    </a:xfrm>
+                    <a:prstGeom prst="rect">
+                      <a:avLst/>
+                    </a:prstGeom>
+                  </pic:spPr>
+                </pic:pic>
+              </a:graphicData>
+            </a:graphic>
+          </wp:anchor>
+        </w:drawing>
+      </w:r>
+    </w:p>
+    <w:p>
+      <w:pPr>
+        <w:pStyle w:val="Heading2"/>
+        <w:rPr>
+          <w:rStyle w:val="Heading2Char"/>
+          <w:b/>
+        </w:rPr>
+      </w:pPr>
+      <w:r>
+        <w:t xml:space="preserve">5.2. </w:t>
+      </w:r>
+      <w:r>
+        <w:rPr>
+          <w:rStyle w:val="Heading2Char"/>
+          <w:b/>
+        </w:rPr>
+        <w:t>Sazinā</w:t>
+      </w:r>
+      <w:r>
+        <w:rPr>
+          <w:rStyle w:val="Heading2Char"/>
+          <w:b/>
+        </w:rPr>
+        <w:t>šanās</w:t>
+      </w:r>
+      <w:r>
+        <w:rPr>
+          <w:rStyle w:val="Heading2Char"/>
+          <w:b/>
+        </w:rPr>
+        <w:t xml:space="preserve"> ar administratoriem</w:t>
+      </w:r>
+    </w:p>
+    <w:p>
+      <w:r>
+        <w:t>Kontaktu sadaļa ir nepieciešama, lai klientu būtu tiesīgi sazināties ar e-veikala administrāciju. Sazināties var jebkurš – viesis un lietotājs, aizpildot sadaļā “Sazinies ar mums”, kura atrodama e-veikala kājenē. Skatīt $. attēlu.</w:t>
+      </w:r>
+    </w:p>
+    <w:p>
+      <w:pPr>
+        <w:ind w:firstLine="0"/>
+      </w:pPr>
+      <w:r>
+        <w:rPr>
+          <w:noProof/>
+        </w:rPr>
+        <w:drawing>
+          <wp:anchor distT="0" distB="0" distL="114300" distR="114300" simplePos="0" relativeHeight="251666432" behindDoc="0" locked="0" layoutInCell="1" allowOverlap="1" wp14:anchorId="55589843" wp14:editId="7412910D">
+            <wp:simplePos x="0" y="0"/>
+            <wp:positionH relativeFrom="column">
+              <wp:posOffset>-2540</wp:posOffset>
+            </wp:positionH>
+            <wp:positionV relativeFrom="paragraph">
+              <wp:posOffset>264795</wp:posOffset>
+            </wp:positionV>
+            <wp:extent cx="5939790" cy="1466850"/>
+            <wp:effectExtent l="0" t="0" r="3810" b="0"/>
+            <wp:wrapSquare wrapText="bothSides"/>
+            <wp:docPr id="1856299631" name="Picture 11"/>
+            <wp:cNvGraphicFramePr>
+              <a:graphicFrameLocks xmlns:a="http://schemas.openxmlformats.org/drawingml/2006/main" noChangeAspect="1"/>
+            </wp:cNvGraphicFramePr>
+            <a:graphic xmlns:a="http://schemas.openxmlformats.org/drawingml/2006/main">
+              <a:graphicData uri="http://schemas.openxmlformats.org/drawingml/2006/picture">
+                <pic:pic xmlns:pic="http://schemas.openxmlformats.org/drawingml/2006/picture">
+                  <pic:nvPicPr>
+                    <pic:cNvPr id="1856299631" name="Picture 1856299631"/>
+                    <pic:cNvPicPr/>
+                  </pic:nvPicPr>
+                  <pic:blipFill>
+                    <a:blip r:embed="rId38" cstate="print">
+                      <a:extLst>
+                        <a:ext uri="{28A0092B-C50C-407E-A947-70E740481C1C}">
+                          <a14:useLocalDpi xmlns:a14="http://schemas.microsoft.com/office/drawing/2010/main" val="0"/>
+                        </a:ext>
+                      </a:extLst>
+                    </a:blip>
+                    <a:stretch>
+                      <a:fillRect/>
+                    </a:stretch>
+                  </pic:blipFill>
+                  <pic:spPr>
+                    <a:xfrm>
+                      <a:off x="0" y="0"/>
+                      <a:ext cx="5939790" cy="1466850"/>
+                    </a:xfrm>
+                    <a:prstGeom prst="rect">
+                      <a:avLst/>
+                    </a:prstGeom>
+                  </pic:spPr>
+                </pic:pic>
+              </a:graphicData>
+            </a:graphic>
+          </wp:anchor>
+        </w:drawing>
+      </w:r>
+    </w:p>
+    <w:p>
+      <w:pPr>
+        <w:jc w:val="center"/>
+        <w:rPr>
+          <w:b/>
+          <w:bCs/>
+          <w:sz w:val="20"/>
+          <w:szCs w:val="20"/>
+        </w:rPr>
+      </w:pPr>
+      <w:r>
+        <w:rPr>
+          <w:b/>
+          <w:bCs/>
+          <w:sz w:val="20"/>
+          <w:szCs w:val="20"/>
+        </w:rPr>
+        <w:t>$. attēls. Kontaktu sadaļas atrašanās vieta.</w:t>
+      </w:r>
+    </w:p>
+    <w:p>
+      <w:r>
+        <w:t>Lai nosūtītu ziņu administrācijai, ir jāaizpilda nepieciešamie formas dati un jānospiež poga “Sūtīt ziņu”. Atbilde no administrāciju puses būs vēstulē norādītajā e-pastā. Skatīt $. attēlu.</w:t>
+      </w:r>
+    </w:p>
+    <w:p>
+      <w:pPr>
+        <w:ind w:firstLine="0"/>
+      </w:pPr>
+      <w:r>
+        <w:rPr>
+          <w:noProof/>
+        </w:rPr>
+        <w:lastRenderedPageBreak/>
+        <w:drawing>
+          <wp:anchor distT="0" distB="0" distL="114300" distR="114300" simplePos="0" relativeHeight="251667456" behindDoc="0" locked="0" layoutInCell="1" allowOverlap="1" wp14:anchorId="19104BDB" wp14:editId="5D0C078E">
+            <wp:simplePos x="0" y="0"/>
+            <wp:positionH relativeFrom="column">
+              <wp:posOffset>0</wp:posOffset>
+            </wp:positionH>
+            <wp:positionV relativeFrom="paragraph">
+              <wp:posOffset>261620</wp:posOffset>
+            </wp:positionV>
+            <wp:extent cx="5939790" cy="3889375"/>
+            <wp:effectExtent l="0" t="0" r="3810" b="0"/>
+            <wp:wrapSquare wrapText="bothSides"/>
+            <wp:docPr id="888798998" name="Picture 12"/>
+            <wp:cNvGraphicFramePr>
+              <a:graphicFrameLocks xmlns:a="http://schemas.openxmlformats.org/drawingml/2006/main" noChangeAspect="1"/>
+            </wp:cNvGraphicFramePr>
+            <a:graphic xmlns:a="http://schemas.openxmlformats.org/drawingml/2006/main">
+              <a:graphicData uri="http://schemas.openxmlformats.org/drawingml/2006/picture">
+                <pic:pic xmlns:pic="http://schemas.openxmlformats.org/drawingml/2006/picture">
+                  <pic:nvPicPr>
+                    <pic:cNvPr id="888798998" name="Picture 888798998"/>
+                    <pic:cNvPicPr/>
+                  </pic:nvPicPr>
+                  <pic:blipFill>
+                    <a:blip r:embed="rId39">
+                      <a:extLst>
+                        <a:ext uri="{28A0092B-C50C-407E-A947-70E740481C1C}">
+                          <a14:useLocalDpi xmlns:a14="http://schemas.microsoft.com/office/drawing/2010/main" val="0"/>
+                        </a:ext>
+                      </a:extLst>
+                    </a:blip>
+                    <a:stretch>
+                      <a:fillRect/>
+                    </a:stretch>
+                  </pic:blipFill>
+                  <pic:spPr>
+                    <a:xfrm>
+                      <a:off x="0" y="0"/>
+                      <a:ext cx="5939790" cy="3889375"/>
+                    </a:xfrm>
+                    <a:prstGeom prst="rect">
+                      <a:avLst/>
+                    </a:prstGeom>
+                  </pic:spPr>
+                </pic:pic>
+              </a:graphicData>
+            </a:graphic>
+          </wp:anchor>
+        </w:drawing>
+      </w:r>
+    </w:p>
+    <w:p>
+      <w:pPr>
+        <w:jc w:val="center"/>
+        <w:rPr>
+          <w:b/>
+          <w:bCs/>
+          <w:sz w:val="20"/>
+          <w:szCs w:val="20"/>
+        </w:rPr>
         <w:sectPr>
           <w:pgSz w:w="11906" w:h="16838"/>
           <w:pgMar w:top="1134" w:right="1134" w:bottom="1134" w:left="1418" w:header="709" w:footer="709" w:gutter="0"/>
@@ -9480,14 +10681,20 @@
         </w:sectPr>
       </w:pPr>
       <w:r>
-        <w:t>asdasdasd</w:t>
+        <w:rPr>
+          <w:b/>
+          <w:bCs/>
+          <w:sz w:val="20"/>
+          <w:szCs w:val="20"/>
+        </w:rPr>
+        <w:t>$. attēls.  Kontaktu sadaļas forma.</w:t>
       </w:r>
     </w:p>
     <w:p>
       <w:pPr>
         <w:pStyle w:val="Heading1"/>
       </w:pPr>
-      <w:bookmarkStart w:id="27" w:name="_Toc159764174"/>
+      <w:bookmarkStart w:id="27" w:name="_Toc162100503"/>
       <w:r>
         <w:lastRenderedPageBreak/>
         <w:t>6. Testēšanas dokumentācija</w:t>
@@ -9506,7 +10713,7 @@
       <w:pPr>
         <w:pStyle w:val="Heading2"/>
       </w:pPr>
-      <w:bookmarkStart w:id="28" w:name="_Toc159764175"/>
+      <w:bookmarkStart w:id="28" w:name="_Toc162100504"/>
       <w:r>
         <w:t>6.1. Izvēlētās testēšanas metodes, rīku apraksts un pamatojums</w:t>
       </w:r>
@@ -9521,7 +10728,7 @@
       <w:pPr>
         <w:pStyle w:val="Heading2"/>
       </w:pPr>
-      <w:bookmarkStart w:id="29" w:name="_Toc159764176"/>
+      <w:bookmarkStart w:id="29" w:name="_Toc162100505"/>
       <w:r>
         <w:t>6.2. Testpiemēru kopa</w:t>
       </w:r>
@@ -9536,7 +10743,7 @@
       <w:pPr>
         <w:pStyle w:val="Heading2"/>
       </w:pPr>
-      <w:bookmarkStart w:id="30" w:name="_Toc159764177"/>
+      <w:bookmarkStart w:id="30" w:name="_Toc162100506"/>
       <w:r>
         <w:t>6.3. Testēšanas žurnāls</w:t>
       </w:r>
@@ -9559,7 +10766,7 @@
       <w:pPr>
         <w:pStyle w:val="Heading1"/>
       </w:pPr>
-      <w:bookmarkStart w:id="31" w:name="_Toc159764178"/>
+      <w:bookmarkStart w:id="31" w:name="_Toc162100507"/>
       <w:r>
         <w:lastRenderedPageBreak/>
         <w:t>7</w:t>
@@ -9586,7 +10793,7 @@
       <w:pPr>
         <w:pStyle w:val="Heading1"/>
       </w:pPr>
-      <w:bookmarkStart w:id="32" w:name="_Toc159764179"/>
+      <w:bookmarkStart w:id="32" w:name="_Toc162100508"/>
       <w:r>
         <w:lastRenderedPageBreak/>
         <w:t>8</w:t>
@@ -9614,7 +10821,7 @@
         <w:pStyle w:val="Heading1"/>
         <w:spacing w:before="5880"/>
       </w:pPr>
-      <w:bookmarkStart w:id="33" w:name="_Toc159764180"/>
+      <w:bookmarkStart w:id="33" w:name="_Toc162100509"/>
       <w:r>
         <w:lastRenderedPageBreak/>
         <w:t>Pielikums</w:t>
@@ -12142,6 +13349,95 @@
     </w:lvl>
   </w:abstractNum>
   <w:abstractNum w:abstractNumId="23" w15:restartNumberingAfterBreak="0">
+    <w:nsid w:val="4B791746"/>
+    <w:multiLevelType w:val="hybridMultilevel"/>
+    <w:tmpl w:val="B74C83D2"/>
+    <w:lvl w:ilvl="0" w:tplc="CAB656F0">
+      <w:start w:val="1"/>
+      <w:numFmt w:val="decimal"/>
+      <w:lvlText w:val="%1."/>
+      <w:lvlJc w:val="left"/>
+      <w:pPr>
+        <w:ind w:left="1211" w:hanging="360"/>
+      </w:pPr>
+      <w:rPr>
+        <w:rFonts w:hint="default"/>
+      </w:rPr>
+    </w:lvl>
+    <w:lvl w:ilvl="1" w:tplc="04260019" w:tentative="1">
+      <w:start w:val="1"/>
+      <w:numFmt w:val="lowerLetter"/>
+      <w:lvlText w:val="%2."/>
+      <w:lvlJc w:val="left"/>
+      <w:pPr>
+        <w:ind w:left="1931" w:hanging="360"/>
+      </w:pPr>
+    </w:lvl>
+    <w:lvl w:ilvl="2" w:tplc="0426001B" w:tentative="1">
+      <w:start w:val="1"/>
+      <w:numFmt w:val="lowerRoman"/>
+      <w:lvlText w:val="%3."/>
+      <w:lvlJc w:val="right"/>
+      <w:pPr>
+        <w:ind w:left="2651" w:hanging="180"/>
+      </w:pPr>
+    </w:lvl>
+    <w:lvl w:ilvl="3" w:tplc="0426000F" w:tentative="1">
+      <w:start w:val="1"/>
+      <w:numFmt w:val="decimal"/>
+      <w:lvlText w:val="%4."/>
+      <w:lvlJc w:val="left"/>
+      <w:pPr>
+        <w:ind w:left="3371" w:hanging="360"/>
+      </w:pPr>
+    </w:lvl>
+    <w:lvl w:ilvl="4" w:tplc="04260019" w:tentative="1">
+      <w:start w:val="1"/>
+      <w:numFmt w:val="lowerLetter"/>
+      <w:lvlText w:val="%5."/>
+      <w:lvlJc w:val="left"/>
+      <w:pPr>
+        <w:ind w:left="4091" w:hanging="360"/>
+      </w:pPr>
+    </w:lvl>
+    <w:lvl w:ilvl="5" w:tplc="0426001B" w:tentative="1">
+      <w:start w:val="1"/>
+      <w:numFmt w:val="lowerRoman"/>
+      <w:lvlText w:val="%6."/>
+      <w:lvlJc w:val="right"/>
+      <w:pPr>
+        <w:ind w:left="4811" w:hanging="180"/>
+      </w:pPr>
+    </w:lvl>
+    <w:lvl w:ilvl="6" w:tplc="0426000F" w:tentative="1">
+      <w:start w:val="1"/>
+      <w:numFmt w:val="decimal"/>
+      <w:lvlText w:val="%7."/>
+      <w:lvlJc w:val="left"/>
+      <w:pPr>
+        <w:ind w:left="5531" w:hanging="360"/>
+      </w:pPr>
+    </w:lvl>
+    <w:lvl w:ilvl="7" w:tplc="04260019" w:tentative="1">
+      <w:start w:val="1"/>
+      <w:numFmt w:val="lowerLetter"/>
+      <w:lvlText w:val="%8."/>
+      <w:lvlJc w:val="left"/>
+      <w:pPr>
+        <w:ind w:left="6251" w:hanging="360"/>
+      </w:pPr>
+    </w:lvl>
+    <w:lvl w:ilvl="8" w:tplc="0426001B" w:tentative="1">
+      <w:start w:val="1"/>
+      <w:numFmt w:val="lowerRoman"/>
+      <w:lvlText w:val="%9."/>
+      <w:lvlJc w:val="right"/>
+      <w:pPr>
+        <w:ind w:left="6971" w:hanging="180"/>
+      </w:pPr>
+    </w:lvl>
+  </w:abstractNum>
+  <w:abstractNum w:abstractNumId="24" w15:restartNumberingAfterBreak="0">
     <w:nsid w:val="4F2B74A7"/>
     <w:multiLevelType w:val="multilevel"/>
     <w:tmpl w:val="837A5F0A"/>
@@ -12264,7 +13560,7 @@
       </w:rPr>
     </w:lvl>
   </w:abstractNum>
-  <w:abstractNum w:abstractNumId="24" w15:restartNumberingAfterBreak="0">
+  <w:abstractNum w:abstractNumId="25" w15:restartNumberingAfterBreak="0">
     <w:nsid w:val="53DA12E1"/>
     <w:multiLevelType w:val="multilevel"/>
     <w:tmpl w:val="201AE7BA"/>
@@ -12383,7 +13679,7 @@
       </w:rPr>
     </w:lvl>
   </w:abstractNum>
-  <w:abstractNum w:abstractNumId="25" w15:restartNumberingAfterBreak="0">
+  <w:abstractNum w:abstractNumId="26" w15:restartNumberingAfterBreak="0">
     <w:nsid w:val="54EB0C39"/>
     <w:multiLevelType w:val="hybridMultilevel"/>
     <w:tmpl w:val="5550760A"/>
@@ -12472,7 +13768,7 @@
       </w:pPr>
     </w:lvl>
   </w:abstractNum>
-  <w:abstractNum w:abstractNumId="26" w15:restartNumberingAfterBreak="0">
+  <w:abstractNum w:abstractNumId="27" w15:restartNumberingAfterBreak="0">
     <w:nsid w:val="55D80200"/>
     <w:multiLevelType w:val="multilevel"/>
     <w:tmpl w:val="8398EF3C"/>
@@ -12590,7 +13886,7 @@
       </w:rPr>
     </w:lvl>
   </w:abstractNum>
-  <w:abstractNum w:abstractNumId="27" w15:restartNumberingAfterBreak="0">
+  <w:abstractNum w:abstractNumId="28" w15:restartNumberingAfterBreak="0">
     <w:nsid w:val="568C7D1F"/>
     <w:multiLevelType w:val="hybridMultilevel"/>
     <w:tmpl w:val="408A53AC"/>
@@ -12676,7 +13972,7 @@
       </w:pPr>
     </w:lvl>
   </w:abstractNum>
-  <w:abstractNum w:abstractNumId="28" w15:restartNumberingAfterBreak="0">
+  <w:abstractNum w:abstractNumId="29" w15:restartNumberingAfterBreak="0">
     <w:nsid w:val="5ECC72FA"/>
     <w:multiLevelType w:val="hybridMultilevel"/>
     <w:tmpl w:val="408A53AC"/>
@@ -12762,7 +14058,7 @@
       </w:pPr>
     </w:lvl>
   </w:abstractNum>
-  <w:abstractNum w:abstractNumId="29" w15:restartNumberingAfterBreak="0">
+  <w:abstractNum w:abstractNumId="30" w15:restartNumberingAfterBreak="0">
     <w:nsid w:val="5F103636"/>
     <w:multiLevelType w:val="hybridMultilevel"/>
     <w:tmpl w:val="FE6E7C82"/>
@@ -12848,7 +14144,7 @@
       </w:pPr>
     </w:lvl>
   </w:abstractNum>
-  <w:abstractNum w:abstractNumId="30" w15:restartNumberingAfterBreak="0">
+  <w:abstractNum w:abstractNumId="31" w15:restartNumberingAfterBreak="0">
     <w:nsid w:val="66DB3BA8"/>
     <w:multiLevelType w:val="multilevel"/>
     <w:tmpl w:val="85045CBA"/>
@@ -12966,7 +14262,7 @@
       </w:rPr>
     </w:lvl>
   </w:abstractNum>
-  <w:abstractNum w:abstractNumId="31" w15:restartNumberingAfterBreak="0">
+  <w:abstractNum w:abstractNumId="32" w15:restartNumberingAfterBreak="0">
     <w:nsid w:val="681B31BD"/>
     <w:multiLevelType w:val="hybridMultilevel"/>
     <w:tmpl w:val="CFC2EA08"/>
@@ -13052,7 +14348,7 @@
       </w:pPr>
     </w:lvl>
   </w:abstractNum>
-  <w:abstractNum w:abstractNumId="32" w15:restartNumberingAfterBreak="0">
+  <w:abstractNum w:abstractNumId="33" w15:restartNumberingAfterBreak="0">
     <w:nsid w:val="69273C15"/>
     <w:multiLevelType w:val="multilevel"/>
     <w:tmpl w:val="11E28F14"/>
@@ -13166,7 +14462,96 @@
       </w:rPr>
     </w:lvl>
   </w:abstractNum>
-  <w:abstractNum w:abstractNumId="33" w15:restartNumberingAfterBreak="0">
+  <w:abstractNum w:abstractNumId="34" w15:restartNumberingAfterBreak="0">
+    <w:nsid w:val="69BE6163"/>
+    <w:multiLevelType w:val="hybridMultilevel"/>
+    <w:tmpl w:val="E8C2EF9E"/>
+    <w:lvl w:ilvl="0" w:tplc="505E8918">
+      <w:start w:val="1"/>
+      <w:numFmt w:val="decimal"/>
+      <w:lvlText w:val="%1."/>
+      <w:lvlJc w:val="left"/>
+      <w:pPr>
+        <w:ind w:left="1211" w:hanging="360"/>
+      </w:pPr>
+      <w:rPr>
+        <w:rFonts w:hint="default"/>
+      </w:rPr>
+    </w:lvl>
+    <w:lvl w:ilvl="1" w:tplc="04260019" w:tentative="1">
+      <w:start w:val="1"/>
+      <w:numFmt w:val="lowerLetter"/>
+      <w:lvlText w:val="%2."/>
+      <w:lvlJc w:val="left"/>
+      <w:pPr>
+        <w:ind w:left="1931" w:hanging="360"/>
+      </w:pPr>
+    </w:lvl>
+    <w:lvl w:ilvl="2" w:tplc="0426001B" w:tentative="1">
+      <w:start w:val="1"/>
+      <w:numFmt w:val="lowerRoman"/>
+      <w:lvlText w:val="%3."/>
+      <w:lvlJc w:val="right"/>
+      <w:pPr>
+        <w:ind w:left="2651" w:hanging="180"/>
+      </w:pPr>
+    </w:lvl>
+    <w:lvl w:ilvl="3" w:tplc="0426000F" w:tentative="1">
+      <w:start w:val="1"/>
+      <w:numFmt w:val="decimal"/>
+      <w:lvlText w:val="%4."/>
+      <w:lvlJc w:val="left"/>
+      <w:pPr>
+        <w:ind w:left="3371" w:hanging="360"/>
+      </w:pPr>
+    </w:lvl>
+    <w:lvl w:ilvl="4" w:tplc="04260019" w:tentative="1">
+      <w:start w:val="1"/>
+      <w:numFmt w:val="lowerLetter"/>
+      <w:lvlText w:val="%5."/>
+      <w:lvlJc w:val="left"/>
+      <w:pPr>
+        <w:ind w:left="4091" w:hanging="360"/>
+      </w:pPr>
+    </w:lvl>
+    <w:lvl w:ilvl="5" w:tplc="0426001B" w:tentative="1">
+      <w:start w:val="1"/>
+      <w:numFmt w:val="lowerRoman"/>
+      <w:lvlText w:val="%6."/>
+      <w:lvlJc w:val="right"/>
+      <w:pPr>
+        <w:ind w:left="4811" w:hanging="180"/>
+      </w:pPr>
+    </w:lvl>
+    <w:lvl w:ilvl="6" w:tplc="0426000F" w:tentative="1">
+      <w:start w:val="1"/>
+      <w:numFmt w:val="decimal"/>
+      <w:lvlText w:val="%7."/>
+      <w:lvlJc w:val="left"/>
+      <w:pPr>
+        <w:ind w:left="5531" w:hanging="360"/>
+      </w:pPr>
+    </w:lvl>
+    <w:lvl w:ilvl="7" w:tplc="04260019" w:tentative="1">
+      <w:start w:val="1"/>
+      <w:numFmt w:val="lowerLetter"/>
+      <w:lvlText w:val="%8."/>
+      <w:lvlJc w:val="left"/>
+      <w:pPr>
+        <w:ind w:left="6251" w:hanging="360"/>
+      </w:pPr>
+    </w:lvl>
+    <w:lvl w:ilvl="8" w:tplc="0426001B" w:tentative="1">
+      <w:start w:val="1"/>
+      <w:numFmt w:val="lowerRoman"/>
+      <w:lvlText w:val="%9."/>
+      <w:lvlJc w:val="right"/>
+      <w:pPr>
+        <w:ind w:left="6971" w:hanging="180"/>
+      </w:pPr>
+    </w:lvl>
+  </w:abstractNum>
+  <w:abstractNum w:abstractNumId="35" w15:restartNumberingAfterBreak="0">
     <w:nsid w:val="6BC54032"/>
     <w:multiLevelType w:val="multilevel"/>
     <w:tmpl w:val="E348CC60"/>
@@ -13279,7 +14664,7 @@
       </w:rPr>
     </w:lvl>
   </w:abstractNum>
-  <w:abstractNum w:abstractNumId="34" w15:restartNumberingAfterBreak="0">
+  <w:abstractNum w:abstractNumId="36" w15:restartNumberingAfterBreak="0">
     <w:nsid w:val="6FBD6B3E"/>
     <w:multiLevelType w:val="hybridMultilevel"/>
     <w:tmpl w:val="9652759A"/>
@@ -13365,7 +14750,7 @@
       </w:pPr>
     </w:lvl>
   </w:abstractNum>
-  <w:abstractNum w:abstractNumId="35" w15:restartNumberingAfterBreak="0">
+  <w:abstractNum w:abstractNumId="37" w15:restartNumberingAfterBreak="0">
     <w:nsid w:val="72D34E3F"/>
     <w:multiLevelType w:val="multilevel"/>
     <w:tmpl w:val="10D64CF0"/>
@@ -13478,7 +14863,7 @@
       </w:rPr>
     </w:lvl>
   </w:abstractNum>
-  <w:abstractNum w:abstractNumId="36" w15:restartNumberingAfterBreak="0">
+  <w:abstractNum w:abstractNumId="38" w15:restartNumberingAfterBreak="0">
     <w:nsid w:val="74135C93"/>
     <w:multiLevelType w:val="multilevel"/>
     <w:tmpl w:val="9EDE1AAE"/>
@@ -13591,7 +14976,7 @@
       </w:rPr>
     </w:lvl>
   </w:abstractNum>
-  <w:abstractNum w:abstractNumId="37" w15:restartNumberingAfterBreak="0">
+  <w:abstractNum w:abstractNumId="39" w15:restartNumberingAfterBreak="0">
     <w:nsid w:val="75BF788C"/>
     <w:multiLevelType w:val="hybridMultilevel"/>
     <w:tmpl w:val="ABF8F8C4"/>
@@ -13680,7 +15065,7 @@
       </w:pPr>
     </w:lvl>
   </w:abstractNum>
-  <w:abstractNum w:abstractNumId="38" w15:restartNumberingAfterBreak="0">
+  <w:abstractNum w:abstractNumId="40" w15:restartNumberingAfterBreak="0">
     <w:nsid w:val="76527B61"/>
     <w:multiLevelType w:val="multilevel"/>
     <w:tmpl w:val="34C6117A"/>
@@ -13766,7 +15151,7 @@
       </w:pPr>
     </w:lvl>
   </w:abstractNum>
-  <w:abstractNum w:abstractNumId="39" w15:restartNumberingAfterBreak="0">
+  <w:abstractNum w:abstractNumId="41" w15:restartNumberingAfterBreak="0">
     <w:nsid w:val="78EB23C1"/>
     <w:multiLevelType w:val="hybridMultilevel"/>
     <w:tmpl w:val="9652759A"/>
@@ -13852,7 +15237,7 @@
       </w:pPr>
     </w:lvl>
   </w:abstractNum>
-  <w:abstractNum w:abstractNumId="40" w15:restartNumberingAfterBreak="0">
+  <w:abstractNum w:abstractNumId="42" w15:restartNumberingAfterBreak="0">
     <w:nsid w:val="7F50069D"/>
     <w:multiLevelType w:val="multilevel"/>
     <w:tmpl w:val="B672B256"/>
@@ -13975,10 +15360,10 @@
     <w:abstractNumId w:val="13"/>
   </w:num>
   <w:num w:numId="4" w16cid:durableId="1868987044">
-    <w:abstractNumId w:val="38"/>
+    <w:abstractNumId w:val="40"/>
   </w:num>
   <w:num w:numId="5" w16cid:durableId="9573791">
-    <w:abstractNumId w:val="33"/>
+    <w:abstractNumId w:val="35"/>
   </w:num>
   <w:num w:numId="6" w16cid:durableId="1603800473">
     <w:abstractNumId w:val="3"/>
@@ -13987,7 +15372,7 @@
     <w:abstractNumId w:val="10"/>
   </w:num>
   <w:num w:numId="8" w16cid:durableId="654650638">
-    <w:abstractNumId w:val="35"/>
+    <w:abstractNumId w:val="37"/>
   </w:num>
   <w:num w:numId="9" w16cid:durableId="1763405010">
     <w:abstractNumId w:val="5"/>
@@ -14002,10 +15387,10 @@
     <w:abstractNumId w:val="22"/>
   </w:num>
   <w:num w:numId="13" w16cid:durableId="1773625793">
-    <w:abstractNumId w:val="36"/>
+    <w:abstractNumId w:val="38"/>
   </w:num>
   <w:num w:numId="14" w16cid:durableId="620646472">
-    <w:abstractNumId w:val="40"/>
+    <w:abstractNumId w:val="42"/>
   </w:num>
   <w:num w:numId="15" w16cid:durableId="1340278268">
     <w:abstractNumId w:val="4"/>
@@ -14014,31 +15399,31 @@
     <w:abstractNumId w:val="20"/>
   </w:num>
   <w:num w:numId="17" w16cid:durableId="448088376">
-    <w:abstractNumId w:val="25"/>
+    <w:abstractNumId w:val="26"/>
   </w:num>
   <w:num w:numId="18" w16cid:durableId="1494564447">
-    <w:abstractNumId w:val="37"/>
+    <w:abstractNumId w:val="39"/>
   </w:num>
   <w:num w:numId="19" w16cid:durableId="1280332072">
-    <w:abstractNumId w:val="31"/>
+    <w:abstractNumId w:val="32"/>
   </w:num>
   <w:num w:numId="20" w16cid:durableId="974600551">
-    <w:abstractNumId w:val="28"/>
+    <w:abstractNumId w:val="29"/>
   </w:num>
   <w:num w:numId="21" w16cid:durableId="1234044194">
     <w:abstractNumId w:val="12"/>
   </w:num>
   <w:num w:numId="22" w16cid:durableId="1037968498">
-    <w:abstractNumId w:val="30"/>
+    <w:abstractNumId w:val="31"/>
   </w:num>
   <w:num w:numId="23" w16cid:durableId="961036801">
     <w:abstractNumId w:val="21"/>
   </w:num>
   <w:num w:numId="24" w16cid:durableId="1661470892">
-    <w:abstractNumId w:val="27"/>
+    <w:abstractNumId w:val="28"/>
   </w:num>
   <w:num w:numId="25" w16cid:durableId="2052606558">
-    <w:abstractNumId w:val="34"/>
+    <w:abstractNumId w:val="36"/>
   </w:num>
   <w:num w:numId="26" w16cid:durableId="2058895999">
     <w:abstractNumId w:val="19"/>
@@ -14047,10 +15432,10 @@
     <w:abstractNumId w:val="18"/>
   </w:num>
   <w:num w:numId="28" w16cid:durableId="1308779230">
-    <w:abstractNumId w:val="39"/>
+    <w:abstractNumId w:val="41"/>
   </w:num>
   <w:num w:numId="29" w16cid:durableId="1888756626">
-    <w:abstractNumId w:val="26"/>
+    <w:abstractNumId w:val="27"/>
   </w:num>
   <w:num w:numId="30" w16cid:durableId="346297546">
     <w:abstractNumId w:val="16"/>
@@ -14059,10 +15444,10 @@
     <w:abstractNumId w:val="2"/>
   </w:num>
   <w:num w:numId="32" w16cid:durableId="1207568279">
-    <w:abstractNumId w:val="23"/>
+    <w:abstractNumId w:val="24"/>
   </w:num>
   <w:num w:numId="33" w16cid:durableId="1975677011">
-    <w:abstractNumId w:val="29"/>
+    <w:abstractNumId w:val="30"/>
   </w:num>
   <w:num w:numId="34" w16cid:durableId="332297421">
     <w:abstractNumId w:val="14"/>
@@ -14080,13 +15465,19 @@
     <w:abstractNumId w:val="15"/>
   </w:num>
   <w:num w:numId="39" w16cid:durableId="1938708636">
-    <w:abstractNumId w:val="24"/>
+    <w:abstractNumId w:val="25"/>
   </w:num>
   <w:num w:numId="40" w16cid:durableId="178281717">
     <w:abstractNumId w:val="9"/>
   </w:num>
   <w:num w:numId="41" w16cid:durableId="1512644246">
-    <w:abstractNumId w:val="32"/>
+    <w:abstractNumId w:val="33"/>
+  </w:num>
+  <w:num w:numId="42" w16cid:durableId="1947544027">
+    <w:abstractNumId w:val="23"/>
+  </w:num>
+  <w:num w:numId="43" w16cid:durableId="1838836880">
+    <w:abstractNumId w:val="34"/>
   </w:num>
 </w:numbering>
 </file>
@@ -15383,28 +16774,28 @@
 </file>
 
 <file path=customXml/item1.xml><?xml version="1.0" encoding="utf-8"?>
+<b:Sources xmlns:b="http://schemas.openxmlformats.org/officeDocument/2006/bibliography" xmlns="http://schemas.openxmlformats.org/officeDocument/2006/bibliography" SelectedStyle="\APASixthEditionOfficeOnline.xsl" StyleName="APA" Version="6"/>
+</file>
+
+<file path=customXml/item2.xml><?xml version="1.0" encoding="utf-8"?>
 <go:gDocsCustomXmlDataStorage xmlns:go="http://customooxmlschemas.google.com/" xmlns:r="http://schemas.openxmlformats.org/officeDocument/2006/relationships" uri="GoogleDocsCustomDataVersion1">
   <go:docsCustomData xmlns:go="http://customooxmlschemas.google.com/" roundtripDataSignature="AMtx7mivNGKcEis05uRInDFqdJN2n0olnA==">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</go:docsCustomData>
 </go:gDocsCustomXmlDataStorage>
 </file>
 
-<file path=customXml/item2.xml><?xml version="1.0" encoding="utf-8"?>
-<b:Sources xmlns:b="http://schemas.openxmlformats.org/officeDocument/2006/bibliography" xmlns="http://schemas.openxmlformats.org/officeDocument/2006/bibliography" SelectedStyle="\APASixthEditionOfficeOnline.xsl" StyleName="APA" Version="6"/>
+<file path=customXml/itemProps1.xml><?xml version="1.0" encoding="utf-8"?>
+<ds:datastoreItem xmlns:ds="http://schemas.openxmlformats.org/officeDocument/2006/customXml" ds:itemID="{7E3F98E0-AF05-43BF-B38A-91531CDCF099}">
+  <ds:schemaRefs>
+    <ds:schemaRef ds:uri="http://schemas.openxmlformats.org/officeDocument/2006/bibliography"/>
+  </ds:schemaRefs>
+</ds:datastoreItem>
 </file>
 
-<file path=customXml/itemProps1.xml><?xml version="1.0" encoding="utf-8"?>
+<file path=customXml/itemProps2.xml><?xml version="1.0" encoding="utf-8"?>
 <ds:datastoreItem xmlns:ds="http://schemas.openxmlformats.org/officeDocument/2006/customXml" ds:itemID="{11111111-1234-1234-1234-123412341234}">
   <ds:schemaRefs>
     <ds:schemaRef ds:uri="http://customooxmlschemas.google.com/"/>
     <ds:schemaRef ds:uri="http://schemas.openxmlformats.org/officeDocument/2006/relationships"/>
   </ds:schemaRefs>
 </ds:datastoreItem>
-</file>
-
-<file path=customXml/itemProps2.xml><?xml version="1.0" encoding="utf-8"?>
-<ds:datastoreItem xmlns:ds="http://schemas.openxmlformats.org/officeDocument/2006/customXml" ds:itemID="{7E3F98E0-AF05-43BF-B38A-91531CDCF099}">
-  <ds:schemaRefs>
-    <ds:schemaRef ds:uri="http://schemas.openxmlformats.org/officeDocument/2006/bibliography"/>
-  </ds:schemaRefs>
-</ds:datastoreItem>
 </file>
</xml_diff>